<commit_message>
agrego bibliografia y esquema, cambio carpeta codigo
</commit_message>
<xml_diff>
--- a/Informe Rastreador GPS SMS.docx
+++ b/Informe Rastreador GPS SMS.docx
@@ -35,7 +35,7 @@
                     </pic:cNvPicPr>
                   </pic:nvPicPr>
                   <pic:blipFill rotWithShape="1">
-                    <a:blip r:embed="rId6" cstate="print">
+                    <a:blip r:embed="rId7" cstate="print">
                       <a:extLst>
                         <a:ext uri="{28A0092B-C50C-407E-A947-70E740481C1C}">
                           <a14:useLocalDpi xmlns:a14="http://schemas.microsoft.com/office/drawing/2010/main" val="0"/>
@@ -174,6 +174,15 @@
       </w:r>
       <w:r>
         <w:rPr>
+          <w:b/>
+          <w:sz w:val="36"/>
+          <w:szCs w:val="40"/>
+          <w:u w:val="single"/>
+        </w:rPr>
+        <w:t>:</w:t>
+      </w:r>
+      <w:r>
+        <w:rPr>
           <w:sz w:val="36"/>
           <w:szCs w:val="40"/>
         </w:rPr>
@@ -231,6 +240,16 @@
         </w:rPr>
         <w:t>PROYECTO</w:t>
       </w:r>
+      <w:r>
+        <w:rPr>
+          <w:b/>
+          <w:bCs/>
+          <w:sz w:val="36"/>
+          <w:szCs w:val="40"/>
+          <w:u w:val="single"/>
+        </w:rPr>
+        <w:t>:</w:t>
+      </w:r>
     </w:p>
     <w:p>
       <w:pPr>
@@ -339,6 +358,15 @@
       </w:r>
       <w:r>
         <w:rPr>
+          <w:b/>
+          <w:sz w:val="36"/>
+          <w:szCs w:val="40"/>
+          <w:u w:val="single"/>
+        </w:rPr>
+        <w:t>:</w:t>
+      </w:r>
+      <w:r>
+        <w:rPr>
           <w:bCs/>
           <w:sz w:val="36"/>
           <w:szCs w:val="40"/>
@@ -393,6 +421,15 @@
           <w:u w:val="single"/>
         </w:rPr>
         <w:t>ALUMNO</w:t>
+      </w:r>
+      <w:r>
+        <w:rPr>
+          <w:b/>
+          <w:sz w:val="36"/>
+          <w:szCs w:val="36"/>
+          <w:u w:val="single"/>
+        </w:rPr>
+        <w:t>:</w:t>
       </w:r>
     </w:p>
     <w:p>
@@ -522,7 +559,7 @@
                     </pic:cNvPicPr>
                   </pic:nvPicPr>
                   <pic:blipFill>
-                    <a:blip r:embed="rId7" cstate="print">
+                    <a:blip r:embed="rId8" cstate="print">
                       <a:extLst>
                         <a:ext uri="{28A0092B-C50C-407E-A947-70E740481C1C}">
                           <a14:useLocalDpi xmlns:a14="http://schemas.microsoft.com/office/drawing/2010/main" val="0"/>
@@ -598,7 +635,7 @@
                     </pic:cNvPicPr>
                   </pic:nvPicPr>
                   <pic:blipFill rotWithShape="1">
-                    <a:blip r:embed="rId8">
+                    <a:blip r:embed="rId9">
                       <a:extLst>
                         <a:ext uri="{28A0092B-C50C-407E-A947-70E740481C1C}">
                           <a14:useLocalDpi xmlns:a14="http://schemas.microsoft.com/office/drawing/2010/main" val="0"/>
@@ -645,7 +682,7 @@
           <w:szCs w:val="36"/>
           <w:u w:val="single"/>
         </w:rPr>
-        <w:tab/>
+        <w:t>:</w:t>
       </w:r>
       <w:r>
         <w:rPr>
@@ -692,9 +729,1113 @@
       </w:r>
     </w:p>
     <w:p/>
+    <w:p/>
+    <w:p>
+      <w:pPr>
+        <w:jc w:val="left"/>
+      </w:pPr>
+      <w:r>
+        <w:br w:type="page"/>
+      </w:r>
+    </w:p>
+    <w:p>
+      <w:pPr>
+        <w:pStyle w:val="Ttulo1"/>
+      </w:pPr>
+      <w:r>
+        <w:lastRenderedPageBreak/>
+        <w:t>Componentes electrónicos</w:t>
+      </w:r>
+    </w:p>
+    <w:p>
+      <w:pPr>
+        <w:pStyle w:val="Ttulo3"/>
+        <w:rPr>
+          <w:u w:val="none"/>
+        </w:rPr>
+      </w:pPr>
+      <w:r>
+        <w:t>Microcontrolador:</w:t>
+      </w:r>
+      <w:r>
+        <w:rPr>
+          <w:u w:val="none"/>
+        </w:rPr>
+        <w:t xml:space="preserve"> NodeMCU Esp8266 V</w:t>
+      </w:r>
+      <w:r>
+        <w:rPr>
+          <w:u w:val="none"/>
+        </w:rPr>
+        <w:t>3</w:t>
+      </w:r>
+      <w:r>
+        <w:rPr>
+          <w:u w:val="none"/>
+        </w:rPr>
+        <w:t xml:space="preserve"> (Amica):</w:t>
+      </w:r>
+    </w:p>
+    <w:p>
+      <w:r>
+        <w:rPr>
+          <w:noProof/>
+        </w:rPr>
+        <w:drawing>
+          <wp:inline distT="0" distB="0" distL="0" distR="0" wp14:anchorId="74A3B86E" wp14:editId="571650FF">
+            <wp:extent cx="3096835" cy="3468885"/>
+            <wp:effectExtent l="0" t="0" r="8890" b="0"/>
+            <wp:docPr id="1" name="Imagen 1"/>
+            <wp:cNvGraphicFramePr>
+              <a:graphicFrameLocks xmlns:a="http://schemas.openxmlformats.org/drawingml/2006/main" noChangeAspect="1"/>
+            </wp:cNvGraphicFramePr>
+            <a:graphic xmlns:a="http://schemas.openxmlformats.org/drawingml/2006/main">
+              <a:graphicData uri="http://schemas.openxmlformats.org/drawingml/2006/picture">
+                <pic:pic xmlns:pic="http://schemas.openxmlformats.org/drawingml/2006/picture">
+                  <pic:nvPicPr>
+                    <pic:cNvPr id="0" name="Picture 1"/>
+                    <pic:cNvPicPr>
+                      <a:picLocks noChangeAspect="1" noChangeArrowheads="1"/>
+                    </pic:cNvPicPr>
+                  </pic:nvPicPr>
+                  <pic:blipFill>
+                    <a:blip r:embed="rId10" cstate="print">
+                      <a:extLst>
+                        <a:ext uri="{28A0092B-C50C-407E-A947-70E740481C1C}">
+                          <a14:useLocalDpi xmlns:a14="http://schemas.microsoft.com/office/drawing/2010/main" val="0"/>
+                        </a:ext>
+                      </a:extLst>
+                    </a:blip>
+                    <a:srcRect/>
+                    <a:stretch>
+                      <a:fillRect/>
+                    </a:stretch>
+                  </pic:blipFill>
+                  <pic:spPr bwMode="auto">
+                    <a:xfrm>
+                      <a:off x="0" y="0"/>
+                      <a:ext cx="3115828" cy="3490159"/>
+                    </a:xfrm>
+                    <a:prstGeom prst="rect">
+                      <a:avLst/>
+                    </a:prstGeom>
+                    <a:noFill/>
+                    <a:ln>
+                      <a:noFill/>
+                    </a:ln>
+                  </pic:spPr>
+                </pic:pic>
+              </a:graphicData>
+            </a:graphic>
+          </wp:inline>
+        </w:drawing>
+      </w:r>
+      <w:r>
+        <w:rPr>
+          <w:noProof/>
+        </w:rPr>
+        <w:drawing>
+          <wp:inline distT="0" distB="0" distL="0" distR="0" wp14:anchorId="2EEFE64E" wp14:editId="44F33907">
+            <wp:extent cx="3321169" cy="2691821"/>
+            <wp:effectExtent l="0" t="0" r="0" b="0"/>
+            <wp:docPr id="6" name="Imagen 6"/>
+            <wp:cNvGraphicFramePr>
+              <a:graphicFrameLocks xmlns:a="http://schemas.openxmlformats.org/drawingml/2006/main" noChangeAspect="1"/>
+            </wp:cNvGraphicFramePr>
+            <a:graphic xmlns:a="http://schemas.openxmlformats.org/drawingml/2006/main">
+              <a:graphicData uri="http://schemas.openxmlformats.org/drawingml/2006/picture">
+                <pic:pic xmlns:pic="http://schemas.openxmlformats.org/drawingml/2006/picture">
+                  <pic:nvPicPr>
+                    <pic:cNvPr id="0" name="Picture 7"/>
+                    <pic:cNvPicPr>
+                      <a:picLocks noChangeAspect="1" noChangeArrowheads="1"/>
+                    </pic:cNvPicPr>
+                  </pic:nvPicPr>
+                  <pic:blipFill>
+                    <a:blip r:embed="rId11">
+                      <a:extLst>
+                        <a:ext uri="{28A0092B-C50C-407E-A947-70E740481C1C}">
+                          <a14:useLocalDpi xmlns:a14="http://schemas.microsoft.com/office/drawing/2010/main" val="0"/>
+                        </a:ext>
+                      </a:extLst>
+                    </a:blip>
+                    <a:srcRect/>
+                    <a:stretch>
+                      <a:fillRect/>
+                    </a:stretch>
+                  </pic:blipFill>
+                  <pic:spPr bwMode="auto">
+                    <a:xfrm>
+                      <a:off x="0" y="0"/>
+                      <a:ext cx="3328129" cy="2697462"/>
+                    </a:xfrm>
+                    <a:prstGeom prst="rect">
+                      <a:avLst/>
+                    </a:prstGeom>
+                    <a:noFill/>
+                    <a:ln>
+                      <a:noFill/>
+                    </a:ln>
+                  </pic:spPr>
+                </pic:pic>
+              </a:graphicData>
+            </a:graphic>
+          </wp:inline>
+        </w:drawing>
+      </w:r>
+    </w:p>
+    <w:p>
+      <w:r>
+        <w:t>Módulo de desarrollo de Firmware abierto basado en ESP8266EX. Basado en el módulo Wifi ESP8266, integra GPIO, I2C, PWM, 1-Wire y ADC en una sola tarjeta. Además, posee una API avanzada para el control de entradas y salidas, lo que puede reducir drásticamente el trabajo para configurar y manipular hardware.</w:t>
+      </w:r>
+    </w:p>
+    <w:p>
+      <w:pPr>
+        <w:rPr>
+          <w:u w:val="single"/>
+        </w:rPr>
+      </w:pPr>
+      <w:r>
+        <w:rPr>
+          <w:u w:val="single"/>
+        </w:rPr>
+        <w:t>Características</w:t>
+      </w:r>
+    </w:p>
+    <w:p>
+      <w:pPr>
+        <w:pStyle w:val="Prrafodelista"/>
+        <w:numPr>
+          <w:ilvl w:val="0"/>
+          <w:numId w:val="2"/>
+        </w:numPr>
+      </w:pPr>
+      <w:r>
+        <w:t>Wifi</w:t>
+      </w:r>
+    </w:p>
+    <w:p>
+      <w:pPr>
+        <w:pStyle w:val="Prrafodelista"/>
+        <w:numPr>
+          <w:ilvl w:val="0"/>
+          <w:numId w:val="2"/>
+        </w:numPr>
+      </w:pPr>
+      <w:r>
+        <w:t>ESP8266 (ESP-12F)</w:t>
+      </w:r>
+    </w:p>
+    <w:p>
+      <w:pPr>
+        <w:pStyle w:val="Prrafodelista"/>
+        <w:numPr>
+          <w:ilvl w:val="0"/>
+          <w:numId w:val="2"/>
+        </w:numPr>
+      </w:pPr>
+      <w:r>
+        <w:t>1 x entrada analógica (1,8 V máx.)</w:t>
+      </w:r>
+    </w:p>
+    <w:p>
+      <w:pPr>
+        <w:pStyle w:val="Prrafodelista"/>
+        <w:numPr>
+          <w:ilvl w:val="0"/>
+          <w:numId w:val="2"/>
+        </w:numPr>
+      </w:pPr>
+      <w:r>
+        <w:t>9 x GPIO (lógica 3,3 V), que también se puede utilizar para I2C o SPI</w:t>
+      </w:r>
+    </w:p>
+    <w:p>
+      <w:pPr>
+        <w:pStyle w:val="Prrafodelista"/>
+        <w:numPr>
+          <w:ilvl w:val="0"/>
+          <w:numId w:val="2"/>
+        </w:numPr>
+      </w:pPr>
+      <w:r>
+        <w:t>2 x pines UART</w:t>
+      </w:r>
+    </w:p>
+    <w:p>
+      <w:pPr>
+        <w:pStyle w:val="Prrafodelista"/>
+        <w:numPr>
+          <w:ilvl w:val="0"/>
+          <w:numId w:val="2"/>
+        </w:numPr>
+      </w:pPr>
+      <w:r>
+        <w:t>4MB Flash</w:t>
+      </w:r>
+    </w:p>
+    <w:p>
+      <w:pPr>
+        <w:pStyle w:val="Ttulo3"/>
+        <w:rPr>
+          <w:u w:val="none"/>
+        </w:rPr>
+      </w:pPr>
+      <w:r>
+        <w:lastRenderedPageBreak/>
+        <w:t>Módulo SMS:</w:t>
+      </w:r>
+      <w:r>
+        <w:rPr>
+          <w:u w:val="none"/>
+        </w:rPr>
+        <w:t xml:space="preserve"> SIM800L</w:t>
+      </w:r>
+    </w:p>
+    <w:p>
+      <w:pPr>
+        <w:rPr>
+          <w:noProof/>
+        </w:rPr>
+      </w:pPr>
+      <w:r>
+        <w:rPr>
+          <w:noProof/>
+        </w:rPr>
+        <w:drawing>
+          <wp:inline distT="0" distB="0" distL="0" distR="0" wp14:anchorId="1A2AF561" wp14:editId="3C3861F2">
+            <wp:extent cx="2971398" cy="2527540"/>
+            <wp:effectExtent l="0" t="0" r="635" b="6350"/>
+            <wp:docPr id="8" name="Imagen 8"/>
+            <wp:cNvGraphicFramePr>
+              <a:graphicFrameLocks xmlns:a="http://schemas.openxmlformats.org/drawingml/2006/main" noChangeAspect="1"/>
+            </wp:cNvGraphicFramePr>
+            <a:graphic xmlns:a="http://schemas.openxmlformats.org/drawingml/2006/main">
+              <a:graphicData uri="http://schemas.openxmlformats.org/drawingml/2006/picture">
+                <pic:pic xmlns:pic="http://schemas.openxmlformats.org/drawingml/2006/picture">
+                  <pic:nvPicPr>
+                    <pic:cNvPr id="0" name="Picture 13"/>
+                    <pic:cNvPicPr>
+                      <a:picLocks noChangeAspect="1" noChangeArrowheads="1"/>
+                    </pic:cNvPicPr>
+                  </pic:nvPicPr>
+                  <pic:blipFill>
+                    <a:blip r:embed="rId12" cstate="print">
+                      <a:extLst>
+                        <a:ext uri="{28A0092B-C50C-407E-A947-70E740481C1C}">
+                          <a14:useLocalDpi xmlns:a14="http://schemas.microsoft.com/office/drawing/2010/main" val="0"/>
+                        </a:ext>
+                      </a:extLst>
+                    </a:blip>
+                    <a:srcRect/>
+                    <a:stretch>
+                      <a:fillRect/>
+                    </a:stretch>
+                  </pic:blipFill>
+                  <pic:spPr bwMode="auto">
+                    <a:xfrm>
+                      <a:off x="0" y="0"/>
+                      <a:ext cx="2974491" cy="2530171"/>
+                    </a:xfrm>
+                    <a:prstGeom prst="rect">
+                      <a:avLst/>
+                    </a:prstGeom>
+                    <a:noFill/>
+                    <a:ln>
+                      <a:noFill/>
+                    </a:ln>
+                  </pic:spPr>
+                </pic:pic>
+              </a:graphicData>
+            </a:graphic>
+          </wp:inline>
+        </w:drawing>
+      </w:r>
+      <w:r>
+        <w:rPr>
+          <w:noProof/>
+        </w:rPr>
+        <w:t xml:space="preserve">  </w:t>
+      </w:r>
+      <w:r>
+        <w:rPr>
+          <w:noProof/>
+        </w:rPr>
+        <w:drawing>
+          <wp:inline distT="0" distB="0" distL="0" distR="0" wp14:anchorId="4BAA499B" wp14:editId="29DCEAFE">
+            <wp:extent cx="3456115" cy="1992243"/>
+            <wp:effectExtent l="0" t="0" r="0" b="8255"/>
+            <wp:docPr id="9" name="Imagen 9"/>
+            <wp:cNvGraphicFramePr>
+              <a:graphicFrameLocks xmlns:a="http://schemas.openxmlformats.org/drawingml/2006/main" noChangeAspect="1"/>
+            </wp:cNvGraphicFramePr>
+            <a:graphic xmlns:a="http://schemas.openxmlformats.org/drawingml/2006/main">
+              <a:graphicData uri="http://schemas.openxmlformats.org/drawingml/2006/picture">
+                <pic:pic xmlns:pic="http://schemas.openxmlformats.org/drawingml/2006/picture">
+                  <pic:nvPicPr>
+                    <pic:cNvPr id="0" name="Picture 14"/>
+                    <pic:cNvPicPr>
+                      <a:picLocks noChangeAspect="1" noChangeArrowheads="1"/>
+                    </pic:cNvPicPr>
+                  </pic:nvPicPr>
+                  <pic:blipFill>
+                    <a:blip r:embed="rId13">
+                      <a:extLst>
+                        <a:ext uri="{28A0092B-C50C-407E-A947-70E740481C1C}">
+                          <a14:useLocalDpi xmlns:a14="http://schemas.microsoft.com/office/drawing/2010/main" val="0"/>
+                        </a:ext>
+                      </a:extLst>
+                    </a:blip>
+                    <a:srcRect/>
+                    <a:stretch>
+                      <a:fillRect/>
+                    </a:stretch>
+                  </pic:blipFill>
+                  <pic:spPr bwMode="auto">
+                    <a:xfrm>
+                      <a:off x="0" y="0"/>
+                      <a:ext cx="3487691" cy="2010445"/>
+                    </a:xfrm>
+                    <a:prstGeom prst="rect">
+                      <a:avLst/>
+                    </a:prstGeom>
+                    <a:noFill/>
+                    <a:ln>
+                      <a:noFill/>
+                    </a:ln>
+                  </pic:spPr>
+                </pic:pic>
+              </a:graphicData>
+            </a:graphic>
+          </wp:inline>
+        </w:drawing>
+      </w:r>
+    </w:p>
+    <w:p>
+      <w:pPr>
+        <w:rPr>
+          <w:noProof/>
+        </w:rPr>
+      </w:pPr>
+    </w:p>
+    <w:p>
+      <w:r>
+        <w:t xml:space="preserve">Es un </w:t>
+      </w:r>
+      <w:r>
+        <w:t>módulo</w:t>
+      </w:r>
+      <w:r>
+        <w:t xml:space="preserve"> GSM/GPRS para modulo celular </w:t>
+      </w:r>
+      <w:r>
+        <w:t>cuatri</w:t>
+      </w:r>
+      <w:r>
+        <w:t xml:space="preserve">banda Simcom SIM800L. Se controla a </w:t>
+      </w:r>
+      <w:r>
+        <w:t>través</w:t>
+      </w:r>
+      <w:r>
+        <w:t xml:space="preserve"> de comandos AT (GSM 07.07, 07.05 y SIMCOM mejorado), y puede usarse con Arduino o cualquier microcontrolador</w:t>
+      </w:r>
+      <w:r>
+        <w:t>.</w:t>
+      </w:r>
+    </w:p>
+    <w:p>
+      <w:r>
+        <w:t>Es un pro</w:t>
+      </w:r>
+      <w:r>
+        <w:t>du</w:t>
+      </w:r>
+      <w:r>
+        <w:t xml:space="preserve">cto de niveles </w:t>
+      </w:r>
+      <w:r>
+        <w:t>lógicos</w:t>
+      </w:r>
+      <w:r>
+        <w:t xml:space="preserve"> de 2.8V por lo tanto es necesario adaptar los niveles cuando se usa con placas de 3.3V y 5V</w:t>
+      </w:r>
+      <w:r>
+        <w:t xml:space="preserve">. </w:t>
+      </w:r>
+      <w:r>
+        <w:t>Proporciona conectividad GSM/GPRS a</w:t>
+      </w:r>
+      <w:r>
+        <w:t>l</w:t>
+      </w:r>
+      <w:r>
+        <w:t xml:space="preserve"> proyecto de una forma muy sencilla.</w:t>
+      </w:r>
+    </w:p>
+    <w:p>
+      <w:r>
+        <w:t xml:space="preserve">La placa </w:t>
+      </w:r>
+      <w:r>
+        <w:t>está</w:t>
+      </w:r>
+      <w:r>
+        <w:t xml:space="preserve"> basada en el </w:t>
+      </w:r>
+      <w:r>
+        <w:t>módulo</w:t>
+      </w:r>
+      <w:r>
+        <w:t xml:space="preserve"> GSM SIM800L de la firma SIMCOM. Este </w:t>
+      </w:r>
+      <w:r>
+        <w:t>módulo</w:t>
+      </w:r>
+      <w:r>
+        <w:t xml:space="preserve"> proporciona una completa </w:t>
+      </w:r>
+      <w:r>
+        <w:t>solución</w:t>
+      </w:r>
+      <w:r>
+        <w:t xml:space="preserve"> GSM/GPRS cuatribanda 850/900/1800/1900MHz con cobertura mundial, apto para todo tipo de aplicaciones: Monitoreo y control remoto, </w:t>
+      </w:r>
+      <w:r>
+        <w:t>robótica</w:t>
+      </w:r>
+      <w:r>
+        <w:t xml:space="preserve">, </w:t>
+      </w:r>
+      <w:r>
+        <w:t>vehículos</w:t>
+      </w:r>
+      <w:r>
+        <w:t xml:space="preserve"> </w:t>
+      </w:r>
+      <w:r>
+        <w:t>autónomos</w:t>
+      </w:r>
+      <w:r>
+        <w:t xml:space="preserve">, seguimiento de objetos o </w:t>
+      </w:r>
+      <w:r>
+        <w:t>vehículos</w:t>
+      </w:r>
+      <w:r>
+        <w:t>, etc.</w:t>
+      </w:r>
+    </w:p>
+    <w:p>
+      <w:r>
+        <w:t xml:space="preserve">El </w:t>
+      </w:r>
+      <w:r>
+        <w:t>módulo</w:t>
+      </w:r>
+      <w:r>
+        <w:t xml:space="preserve"> se configura y controla a </w:t>
+      </w:r>
+      <w:r>
+        <w:t>través</w:t>
+      </w:r>
+      <w:r>
+        <w:t xml:space="preserve"> de una </w:t>
+      </w:r>
+      <w:r>
+        <w:t>conexión</w:t>
+      </w:r>
+      <w:r>
+        <w:t xml:space="preserve"> serial (UART) y empleando comandos AT.</w:t>
+      </w:r>
+    </w:p>
+    <w:p/>
+    <w:p>
+      <w:r>
+        <w:t>Especificaciones:</w:t>
+      </w:r>
+    </w:p>
+    <w:p>
+      <w:r>
+        <w:t xml:space="preserve">- </w:t>
+      </w:r>
+      <w:r>
+        <w:t>Alimentación</w:t>
+      </w:r>
+      <w:r>
+        <w:t>: 3.4V a 4.4V (4.0V recomendado)</w:t>
+      </w:r>
+    </w:p>
+    <w:p>
+      <w:r>
+        <w:t xml:space="preserve">- </w:t>
+      </w:r>
+      <w:r>
+        <w:t>Lógica</w:t>
+      </w:r>
+      <w:r>
+        <w:t xml:space="preserve"> 2.8V (Adaptar niveles </w:t>
+      </w:r>
+      <w:r>
+        <w:t>lógicos</w:t>
+      </w:r>
+      <w:r>
+        <w:t xml:space="preserve"> cuando se usa con placas/micros de 5V y 3.3V)</w:t>
+      </w:r>
+    </w:p>
+    <w:p>
+      <w:r>
+        <w:t xml:space="preserve">- Todos los pines del </w:t>
+      </w:r>
+      <w:r>
+        <w:t>módulo</w:t>
+      </w:r>
+      <w:r>
+        <w:t xml:space="preserve"> disponibles en pads de 2.54mm.</w:t>
+      </w:r>
+    </w:p>
+    <w:p>
+      <w:r>
+        <w:t xml:space="preserve">- </w:t>
+      </w:r>
+      <w:r>
+        <w:t>Cuatribanda</w:t>
+      </w:r>
+      <w:r>
+        <w:t xml:space="preserve"> 850/900/1800/1900MHz</w:t>
+      </w:r>
+    </w:p>
+    <w:p>
+      <w:r>
+        <w:t>- GPRS Multi Slot class 8/10</w:t>
+      </w:r>
+    </w:p>
+    <w:p>
+      <w:r>
+        <w:t>- Control mediante comandos AT (GSM 07.07 ,07.05 y comandos AT SIMCOM).</w:t>
+      </w:r>
+    </w:p>
+    <w:p/>
+    <w:p/>
+    <w:p>
+      <w:pPr>
+        <w:pStyle w:val="Ttulo3"/>
+        <w:rPr>
+          <w:u w:val="none"/>
+        </w:rPr>
+      </w:pPr>
+      <w:r>
+        <w:t>Módulo GPS:</w:t>
+      </w:r>
+      <w:r>
+        <w:rPr>
+          <w:u w:val="none"/>
+        </w:rPr>
+        <w:t xml:space="preserve"> Ublox Neo 6M</w:t>
+      </w:r>
+    </w:p>
+    <w:p>
+      <w:r>
+        <w:t>Módulo que se encarga de obtener la geolocalización mediante la comunicación con satélites.</w:t>
+      </w:r>
+    </w:p>
+    <w:p>
+      <w:pPr>
+        <w:rPr>
+          <w:u w:val="single"/>
+        </w:rPr>
+      </w:pPr>
+      <w:r>
+        <w:rPr>
+          <w:u w:val="single"/>
+        </w:rPr>
+        <w:t>Características</w:t>
+      </w:r>
+    </w:p>
+    <w:p>
+      <w:pPr>
+        <w:pStyle w:val="Prrafodelista"/>
+        <w:numPr>
+          <w:ilvl w:val="0"/>
+          <w:numId w:val="1"/>
+        </w:numPr>
+      </w:pPr>
+      <w:r>
+        <w:lastRenderedPageBreak/>
+        <w:t>Alimentación</w:t>
+      </w:r>
+      <w:r>
+        <w:t>: 5V</w:t>
+      </w:r>
+      <w:r>
+        <w:t>.</w:t>
+      </w:r>
+    </w:p>
+    <w:p>
+      <w:pPr>
+        <w:pStyle w:val="Prrafodelista"/>
+        <w:numPr>
+          <w:ilvl w:val="0"/>
+          <w:numId w:val="1"/>
+        </w:numPr>
+      </w:pPr>
+      <w:r>
+        <w:t xml:space="preserve">Niveles </w:t>
+      </w:r>
+      <w:r>
+        <w:t>lógicos</w:t>
+      </w:r>
+      <w:r>
+        <w:t xml:space="preserve"> RX/TX: 3V3</w:t>
+      </w:r>
+      <w:r>
+        <w:t>.</w:t>
+      </w:r>
+    </w:p>
+    <w:p>
+      <w:pPr>
+        <w:pStyle w:val="Prrafodelista"/>
+        <w:numPr>
+          <w:ilvl w:val="0"/>
+          <w:numId w:val="1"/>
+        </w:numPr>
+      </w:pPr>
+      <w:r>
+        <w:t>Antena activa incorporada</w:t>
+      </w:r>
+      <w:r>
+        <w:t>.</w:t>
+      </w:r>
+    </w:p>
+    <w:p>
+      <w:pPr>
+        <w:pStyle w:val="Prrafodelista"/>
+        <w:numPr>
+          <w:ilvl w:val="0"/>
+          <w:numId w:val="1"/>
+        </w:numPr>
+      </w:pPr>
+      <w:r>
+        <w:t xml:space="preserve">Memoria EEPROM para guardar datos de </w:t>
+      </w:r>
+      <w:r>
+        <w:t>configuración</w:t>
+      </w:r>
+      <w:r>
+        <w:t>.</w:t>
+      </w:r>
+    </w:p>
+    <w:p>
+      <w:pPr>
+        <w:pStyle w:val="Prrafodelista"/>
+        <w:numPr>
+          <w:ilvl w:val="0"/>
+          <w:numId w:val="1"/>
+        </w:numPr>
+      </w:pPr>
+      <w:r>
+        <w:t>LED indicador de señal</w:t>
+      </w:r>
+      <w:r>
+        <w:t>.</w:t>
+      </w:r>
+    </w:p>
+    <w:p>
+      <w:pPr>
+        <w:pStyle w:val="Prrafodelista"/>
+        <w:numPr>
+          <w:ilvl w:val="0"/>
+          <w:numId w:val="1"/>
+        </w:numPr>
+      </w:pPr>
+      <w:r>
+        <w:t>Batería</w:t>
+      </w:r>
+      <w:r>
+        <w:t xml:space="preserve"> de backup para </w:t>
+      </w:r>
+      <w:r>
+        <w:t>adquisición</w:t>
+      </w:r>
+      <w:r>
+        <w:t xml:space="preserve"> </w:t>
+      </w:r>
+      <w:r>
+        <w:t>rápida</w:t>
+      </w:r>
+      <w:r>
+        <w:t>.</w:t>
+      </w:r>
+    </w:p>
+    <w:p>
+      <w:pPr>
+        <w:pStyle w:val="Prrafodelista"/>
+        <w:numPr>
+          <w:ilvl w:val="0"/>
+          <w:numId w:val="1"/>
+        </w:numPr>
+      </w:pPr>
+      <w:r>
+        <w:t>Baud rate: 9600</w:t>
+      </w:r>
+      <w:r>
+        <w:t>.</w:t>
+      </w:r>
+    </w:p>
+    <w:p>
+      <w:pPr>
+        <w:pStyle w:val="Prrafodelista"/>
+        <w:numPr>
+          <w:ilvl w:val="0"/>
+          <w:numId w:val="1"/>
+        </w:numPr>
+      </w:pPr>
+      <w:r>
+        <w:t xml:space="preserve">Tamaño del </w:t>
+      </w:r>
+      <w:r>
+        <w:t>módulo:</w:t>
+      </w:r>
+      <w:r>
+        <w:t xml:space="preserve"> 26mm * 35mm</w:t>
+      </w:r>
+    </w:p>
+    <w:p>
+      <w:pPr>
+        <w:pStyle w:val="Prrafodelista"/>
+        <w:numPr>
+          <w:ilvl w:val="0"/>
+          <w:numId w:val="1"/>
+        </w:numPr>
+      </w:pPr>
+      <w:r>
+        <w:t>Tamaño de la antena</w:t>
+      </w:r>
+      <w:r>
+        <w:t>:</w:t>
+      </w:r>
+      <w:r>
+        <w:t xml:space="preserve"> 25mm</w:t>
+      </w:r>
+      <w:r>
+        <w:t xml:space="preserve"> </w:t>
+      </w:r>
+      <w:r>
+        <w:t>*</w:t>
+      </w:r>
+      <w:r>
+        <w:t xml:space="preserve"> </w:t>
+      </w:r>
+      <w:r>
+        <w:t>25mm</w:t>
+      </w:r>
+    </w:p>
+    <w:p>
+      <w:pPr>
+        <w:pStyle w:val="Prrafodelista"/>
+        <w:numPr>
+          <w:ilvl w:val="0"/>
+          <w:numId w:val="1"/>
+        </w:numPr>
+      </w:pPr>
+      <w:r>
+        <w:t>Largo del cable 50mm</w:t>
+      </w:r>
+    </w:p>
+    <w:p>
+      <w:pPr>
+        <w:rPr>
+          <w:u w:val="single"/>
+        </w:rPr>
+      </w:pPr>
+      <w:r>
+        <w:rPr>
+          <w:noProof/>
+        </w:rPr>
+        <w:drawing>
+          <wp:inline distT="0" distB="0" distL="0" distR="0" wp14:anchorId="5FE5B79B" wp14:editId="245FFB46">
+            <wp:extent cx="6368520" cy="2199736"/>
+            <wp:effectExtent l="0" t="0" r="0" b="0"/>
+            <wp:docPr id="12" name="Imagen 12"/>
+            <wp:cNvGraphicFramePr>
+              <a:graphicFrameLocks xmlns:a="http://schemas.openxmlformats.org/drawingml/2006/main" noChangeAspect="1"/>
+            </wp:cNvGraphicFramePr>
+            <a:graphic xmlns:a="http://schemas.openxmlformats.org/drawingml/2006/main">
+              <a:graphicData uri="http://schemas.openxmlformats.org/drawingml/2006/picture">
+                <pic:pic xmlns:pic="http://schemas.openxmlformats.org/drawingml/2006/picture">
+                  <pic:nvPicPr>
+                    <pic:cNvPr id="0" name="Picture 17"/>
+                    <pic:cNvPicPr>
+                      <a:picLocks noChangeAspect="1" noChangeArrowheads="1"/>
+                    </pic:cNvPicPr>
+                  </pic:nvPicPr>
+                  <pic:blipFill rotWithShape="1">
+                    <a:blip r:embed="rId14">
+                      <a:extLst>
+                        <a:ext uri="{28A0092B-C50C-407E-A947-70E740481C1C}">
+                          <a14:useLocalDpi xmlns:a14="http://schemas.microsoft.com/office/drawing/2010/main" val="0"/>
+                        </a:ext>
+                      </a:extLst>
+                    </a:blip>
+                    <a:srcRect l="5321" t="17054" r="1417" b="16442"/>
+                    <a:stretch/>
+                  </pic:blipFill>
+                  <pic:spPr bwMode="auto">
+                    <a:xfrm>
+                      <a:off x="0" y="0"/>
+                      <a:ext cx="6425264" cy="2219336"/>
+                    </a:xfrm>
+                    <a:prstGeom prst="rect">
+                      <a:avLst/>
+                    </a:prstGeom>
+                    <a:noFill/>
+                    <a:ln>
+                      <a:noFill/>
+                    </a:ln>
+                    <a:extLst>
+                      <a:ext uri="{53640926-AAD7-44D8-BBD7-CCE9431645EC}">
+                        <a14:shadowObscured xmlns:a14="http://schemas.microsoft.com/office/drawing/2010/main"/>
+                      </a:ext>
+                    </a:extLst>
+                  </pic:spPr>
+                </pic:pic>
+              </a:graphicData>
+            </a:graphic>
+          </wp:inline>
+        </w:drawing>
+      </w:r>
+    </w:p>
+    <w:p>
+      <w:pPr>
+        <w:rPr>
+          <w:u w:val="single"/>
+        </w:rPr>
+      </w:pPr>
+    </w:p>
+    <w:p>
+      <w:pPr>
+        <w:rPr>
+          <w:u w:val="single"/>
+        </w:rPr>
+      </w:pPr>
+    </w:p>
+    <w:p>
+      <w:pPr>
+        <w:pStyle w:val="Ttulo3"/>
+        <w:rPr>
+          <w:u w:val="none"/>
+        </w:rPr>
+      </w:pPr>
+      <w:r>
+        <w:t>Alimentación:</w:t>
+      </w:r>
+      <w:r>
+        <w:rPr>
+          <w:u w:val="none"/>
+        </w:rPr>
+        <w:t xml:space="preserve"> Batería 18650 (1 unidad)</w:t>
+      </w:r>
+    </w:p>
+    <w:p>
+      <w:r>
+        <w:rPr>
+          <w:noProof/>
+        </w:rPr>
+        <w:drawing>
+          <wp:inline distT="0" distB="0" distL="0" distR="0" wp14:anchorId="76BC00B2" wp14:editId="66D058A0">
+            <wp:extent cx="3515360" cy="3443605"/>
+            <wp:effectExtent l="0" t="0" r="8890" b="4445"/>
+            <wp:docPr id="13" name="Imagen 13"/>
+            <wp:cNvGraphicFramePr>
+              <a:graphicFrameLocks xmlns:a="http://schemas.openxmlformats.org/drawingml/2006/main" noChangeAspect="1"/>
+            </wp:cNvGraphicFramePr>
+            <a:graphic xmlns:a="http://schemas.openxmlformats.org/drawingml/2006/main">
+              <a:graphicData uri="http://schemas.openxmlformats.org/drawingml/2006/picture">
+                <pic:pic xmlns:pic="http://schemas.openxmlformats.org/drawingml/2006/picture">
+                  <pic:nvPicPr>
+                    <pic:cNvPr id="0" name="Picture 19"/>
+                    <pic:cNvPicPr>
+                      <a:picLocks noChangeAspect="1" noChangeArrowheads="1"/>
+                    </pic:cNvPicPr>
+                  </pic:nvPicPr>
+                  <pic:blipFill>
+                    <a:blip r:embed="rId15">
+                      <a:extLst>
+                        <a:ext uri="{28A0092B-C50C-407E-A947-70E740481C1C}">
+                          <a14:useLocalDpi xmlns:a14="http://schemas.microsoft.com/office/drawing/2010/main" val="0"/>
+                        </a:ext>
+                      </a:extLst>
+                    </a:blip>
+                    <a:srcRect/>
+                    <a:stretch>
+                      <a:fillRect/>
+                    </a:stretch>
+                  </pic:blipFill>
+                  <pic:spPr bwMode="auto">
+                    <a:xfrm>
+                      <a:off x="0" y="0"/>
+                      <a:ext cx="3515360" cy="3443605"/>
+                    </a:xfrm>
+                    <a:prstGeom prst="rect">
+                      <a:avLst/>
+                    </a:prstGeom>
+                    <a:noFill/>
+                    <a:ln>
+                      <a:noFill/>
+                    </a:ln>
+                  </pic:spPr>
+                </pic:pic>
+              </a:graphicData>
+            </a:graphic>
+          </wp:inline>
+        </w:drawing>
+      </w:r>
+    </w:p>
+    <w:p/>
+    <w:p/>
+    <w:p>
+      <w:pPr>
+        <w:pStyle w:val="Ttulo3"/>
+        <w:rPr>
+          <w:u w:val="none"/>
+        </w:rPr>
+      </w:pPr>
+      <w:r>
+        <w:lastRenderedPageBreak/>
+        <w:t>Módulo para recarga de batería:</w:t>
+      </w:r>
+      <w:r>
+        <w:rPr>
+          <w:u w:val="none"/>
+        </w:rPr>
+        <w:t xml:space="preserve"> </w:t>
+      </w:r>
+    </w:p>
+    <w:p>
+      <w:r>
+        <w:t xml:space="preserve">Modulo cargador de </w:t>
+      </w:r>
+      <w:r>
+        <w:t>baterías</w:t>
+      </w:r>
+      <w:r>
+        <w:t xml:space="preserve"> de Litio (Li-ion) miniatura. Usa el chip cargador TP4056 configurado en una corriente de carga de 1A. La entrada es por medio de un conector micro</w:t>
+      </w:r>
+      <w:r>
+        <w:t xml:space="preserve"> USB</w:t>
+      </w:r>
+      <w:r>
+        <w:t>.</w:t>
+      </w:r>
+    </w:p>
+    <w:p>
+      <w:r>
+        <w:t>Además</w:t>
+      </w:r>
+      <w:r>
+        <w:t xml:space="preserve">, esta placa cuenta con un circuito de </w:t>
+      </w:r>
+      <w:r>
+        <w:t>protección</w:t>
+      </w:r>
+      <w:r>
+        <w:t xml:space="preserve"> de </w:t>
+      </w:r>
+      <w:r>
+        <w:t>batería</w:t>
+      </w:r>
+      <w:r>
+        <w:t xml:space="preserve"> contra </w:t>
+      </w:r>
+      <w:r>
+        <w:t>sobre descarga</w:t>
+      </w:r>
+      <w:r>
+        <w:t xml:space="preserve"> y cortocircuito</w:t>
+      </w:r>
+    </w:p>
+    <w:p/>
+    <w:p>
+      <w:pPr>
+        <w:rPr>
+          <w:u w:val="single"/>
+        </w:rPr>
+      </w:pPr>
+      <w:r>
+        <w:rPr>
+          <w:u w:val="single"/>
+        </w:rPr>
+        <w:t>Características</w:t>
+      </w:r>
+    </w:p>
+    <w:p>
+      <w:r>
+        <w:t>Chip: TP4056</w:t>
+      </w:r>
+    </w:p>
+    <w:p>
+      <w:r>
+        <w:t>Método</w:t>
+      </w:r>
+      <w:r>
+        <w:t xml:space="preserve"> de carga: Lineal</w:t>
+      </w:r>
+    </w:p>
+    <w:p>
+      <w:r>
+        <w:t>Corriente de carga: 1A</w:t>
+      </w:r>
+    </w:p>
+    <w:p>
+      <w:r>
+        <w:t>Precisión</w:t>
+      </w:r>
+      <w:r>
+        <w:t xml:space="preserve"> de carga: 1.5%</w:t>
+      </w:r>
+    </w:p>
+    <w:p>
+      <w:r>
+        <w:t>Tensión</w:t>
+      </w:r>
+      <w:r>
+        <w:t xml:space="preserve"> de entrada: 4.5V-5.5V</w:t>
+      </w:r>
+    </w:p>
+    <w:p>
+      <w:r>
+        <w:t>Tensión</w:t>
+      </w:r>
+      <w:r>
+        <w:t xml:space="preserve"> de plena carga: 4.2V</w:t>
+      </w:r>
+    </w:p>
+    <w:p>
+      <w:r>
+        <w:t>Indicador de carga: Rojo cargando - Verde carga completa</w:t>
+      </w:r>
+    </w:p>
+    <w:p>
+      <w:r>
+        <w:t>Interface de entrada: micro USB</w:t>
+      </w:r>
+    </w:p>
+    <w:p>
+      <w:r>
+        <w:t>Protección</w:t>
+      </w:r>
+      <w:r>
+        <w:t>: Descarga profunda y cortocircuito</w:t>
+      </w:r>
+    </w:p>
+    <w:p>
+      <w:r>
+        <w:t>Dimensiones: 26 * 17 * 4mm</w:t>
+      </w:r>
+    </w:p>
     <w:sectPr>
       <w:pgSz w:w="11907" w:h="16839" w:code="9"/>
-      <w:pgMar w:top="737" w:right="737" w:bottom="737" w:left="1134" w:header="709" w:footer="709" w:gutter="0"/>
+      <w:pgMar w:top="851" w:right="851" w:bottom="851" w:left="851" w:header="0" w:footer="0" w:gutter="0"/>
       <w:cols w:space="708"/>
       <w:docGrid w:linePitch="360"/>
     </w:sectPr>
@@ -750,6 +1891,241 @@
     </w:p>
   </w:footnote>
 </w:footnotes>
+</file>
+
+<file path=word/numbering.xml><?xml version="1.0" encoding="utf-8"?>
+<w:numbering xmlns:wpc="http://schemas.microsoft.com/office/word/2010/wordprocessingCanvas" xmlns:cx="http://schemas.microsoft.com/office/drawing/2014/chartex" xmlns:cx1="http://schemas.microsoft.com/office/drawing/2015/9/8/chartex" xmlns:cx2="http://schemas.microsoft.com/office/drawing/2015/10/21/chartex" xmlns:cx3="http://schemas.microsoft.com/office/drawing/2016/5/9/chartex" xmlns:cx4="http://schemas.microsoft.com/office/drawing/2016/5/10/chartex" xmlns:cx5="http://schemas.microsoft.com/office/drawing/2016/5/11/chartex" xmlns:cx6="http://schemas.microsoft.com/office/drawing/2016/5/12/chartex" xmlns:cx7="http://schemas.microsoft.com/office/drawing/2016/5/13/chartex" xmlns:cx8="http://schemas.microsoft.com/office/drawing/2016/5/14/chartex" xmlns:mc="http://schemas.openxmlformats.org/markup-compatibility/2006" xmlns:aink="http://schemas.microsoft.com/office/drawing/2016/ink" xmlns:am3d="http://schemas.microsoft.com/office/drawing/2017/model3d" xmlns:o="urn:schemas-microsoft-com:office:office" xmlns:r="http://schemas.openxmlformats.org/officeDocument/2006/relationships" xmlns:m="http://schemas.openxmlformats.org/officeDocument/2006/math" xmlns:v="urn:schemas-microsoft-com:vml" xmlns:wp14="http://schemas.microsoft.com/office/word/2010/wordprocessingDrawing" xmlns:wp="http://schemas.openxmlformats.org/drawingml/2006/wordprocessingDrawing" xmlns:w10="urn:schemas-microsoft-com:office:word" xmlns:w="http://schemas.openxmlformats.org/wordprocessingml/2006/main" xmlns:w14="http://schemas.microsoft.com/office/word/2010/wordml" xmlns:w15="http://schemas.microsoft.com/office/word/2012/wordml" xmlns:w16cex="http://schemas.microsoft.com/office/word/2018/wordml/cex" xmlns:w16cid="http://schemas.microsoft.com/office/word/2016/wordml/cid" xmlns:w16="http://schemas.microsoft.com/office/word/2018/wordml" xmlns:w16sdtdh="http://schemas.microsoft.com/office/word/2020/wordml/sdtdatahash" xmlns:w16se="http://schemas.microsoft.com/office/word/2015/wordml/symex" xmlns:wpg="http://schemas.microsoft.com/office/word/2010/wordprocessingGroup" xmlns:wpi="http://schemas.microsoft.com/office/word/2010/wordprocessingInk" xmlns:wne="http://schemas.microsoft.com/office/word/2006/wordml" xmlns:wps="http://schemas.microsoft.com/office/word/2010/wordprocessingShape" mc:Ignorable="w14 w15 w16se w16cid w16 w16cex w16sdtdh wp14">
+  <w:abstractNum w:abstractNumId="0" w15:restartNumberingAfterBreak="0">
+    <w:nsid w:val="185520EE"/>
+    <w:multiLevelType w:val="hybridMultilevel"/>
+    <w:tmpl w:val="850ED85A"/>
+    <w:lvl w:ilvl="0" w:tplc="9B0CC2F4">
+      <w:numFmt w:val="bullet"/>
+      <w:lvlText w:val=""/>
+      <w:lvlJc w:val="left"/>
+      <w:pPr>
+        <w:ind w:left="720" w:hanging="360"/>
+      </w:pPr>
+      <w:rPr>
+        <w:rFonts w:ascii="Symbol" w:eastAsiaTheme="minorHAnsi" w:hAnsi="Symbol" w:cstheme="minorBidi" w:hint="default"/>
+      </w:rPr>
+    </w:lvl>
+    <w:lvl w:ilvl="1" w:tplc="2C0A0003" w:tentative="1">
+      <w:start w:val="1"/>
+      <w:numFmt w:val="bullet"/>
+      <w:lvlText w:val="o"/>
+      <w:lvlJc w:val="left"/>
+      <w:pPr>
+        <w:ind w:left="1440" w:hanging="360"/>
+      </w:pPr>
+      <w:rPr>
+        <w:rFonts w:ascii="Courier New" w:hAnsi="Courier New" w:cs="Courier New" w:hint="default"/>
+      </w:rPr>
+    </w:lvl>
+    <w:lvl w:ilvl="2" w:tplc="2C0A0005" w:tentative="1">
+      <w:start w:val="1"/>
+      <w:numFmt w:val="bullet"/>
+      <w:lvlText w:val=""/>
+      <w:lvlJc w:val="left"/>
+      <w:pPr>
+        <w:ind w:left="2160" w:hanging="360"/>
+      </w:pPr>
+      <w:rPr>
+        <w:rFonts w:ascii="Wingdings" w:hAnsi="Wingdings" w:hint="default"/>
+      </w:rPr>
+    </w:lvl>
+    <w:lvl w:ilvl="3" w:tplc="2C0A0001" w:tentative="1">
+      <w:start w:val="1"/>
+      <w:numFmt w:val="bullet"/>
+      <w:lvlText w:val=""/>
+      <w:lvlJc w:val="left"/>
+      <w:pPr>
+        <w:ind w:left="2880" w:hanging="360"/>
+      </w:pPr>
+      <w:rPr>
+        <w:rFonts w:ascii="Symbol" w:hAnsi="Symbol" w:hint="default"/>
+      </w:rPr>
+    </w:lvl>
+    <w:lvl w:ilvl="4" w:tplc="2C0A0003" w:tentative="1">
+      <w:start w:val="1"/>
+      <w:numFmt w:val="bullet"/>
+      <w:lvlText w:val="o"/>
+      <w:lvlJc w:val="left"/>
+      <w:pPr>
+        <w:ind w:left="3600" w:hanging="360"/>
+      </w:pPr>
+      <w:rPr>
+        <w:rFonts w:ascii="Courier New" w:hAnsi="Courier New" w:cs="Courier New" w:hint="default"/>
+      </w:rPr>
+    </w:lvl>
+    <w:lvl w:ilvl="5" w:tplc="2C0A0005" w:tentative="1">
+      <w:start w:val="1"/>
+      <w:numFmt w:val="bullet"/>
+      <w:lvlText w:val=""/>
+      <w:lvlJc w:val="left"/>
+      <w:pPr>
+        <w:ind w:left="4320" w:hanging="360"/>
+      </w:pPr>
+      <w:rPr>
+        <w:rFonts w:ascii="Wingdings" w:hAnsi="Wingdings" w:hint="default"/>
+      </w:rPr>
+    </w:lvl>
+    <w:lvl w:ilvl="6" w:tplc="2C0A0001" w:tentative="1">
+      <w:start w:val="1"/>
+      <w:numFmt w:val="bullet"/>
+      <w:lvlText w:val=""/>
+      <w:lvlJc w:val="left"/>
+      <w:pPr>
+        <w:ind w:left="5040" w:hanging="360"/>
+      </w:pPr>
+      <w:rPr>
+        <w:rFonts w:ascii="Symbol" w:hAnsi="Symbol" w:hint="default"/>
+      </w:rPr>
+    </w:lvl>
+    <w:lvl w:ilvl="7" w:tplc="2C0A0003" w:tentative="1">
+      <w:start w:val="1"/>
+      <w:numFmt w:val="bullet"/>
+      <w:lvlText w:val="o"/>
+      <w:lvlJc w:val="left"/>
+      <w:pPr>
+        <w:ind w:left="5760" w:hanging="360"/>
+      </w:pPr>
+      <w:rPr>
+        <w:rFonts w:ascii="Courier New" w:hAnsi="Courier New" w:cs="Courier New" w:hint="default"/>
+      </w:rPr>
+    </w:lvl>
+    <w:lvl w:ilvl="8" w:tplc="2C0A0005" w:tentative="1">
+      <w:start w:val="1"/>
+      <w:numFmt w:val="bullet"/>
+      <w:lvlText w:val=""/>
+      <w:lvlJc w:val="left"/>
+      <w:pPr>
+        <w:ind w:left="6480" w:hanging="360"/>
+      </w:pPr>
+      <w:rPr>
+        <w:rFonts w:ascii="Wingdings" w:hAnsi="Wingdings" w:hint="default"/>
+      </w:rPr>
+    </w:lvl>
+  </w:abstractNum>
+  <w:abstractNum w:abstractNumId="1" w15:restartNumberingAfterBreak="0">
+    <w:nsid w:val="41103261"/>
+    <w:multiLevelType w:val="hybridMultilevel"/>
+    <w:tmpl w:val="BBB83338"/>
+    <w:lvl w:ilvl="0" w:tplc="F3129702">
+      <w:numFmt w:val="bullet"/>
+      <w:lvlText w:val=""/>
+      <w:lvlJc w:val="left"/>
+      <w:pPr>
+        <w:ind w:left="720" w:hanging="360"/>
+      </w:pPr>
+      <w:rPr>
+        <w:rFonts w:ascii="Symbol" w:eastAsiaTheme="minorHAnsi" w:hAnsi="Symbol" w:cstheme="minorBidi" w:hint="default"/>
+      </w:rPr>
+    </w:lvl>
+    <w:lvl w:ilvl="1" w:tplc="2C0A0003" w:tentative="1">
+      <w:start w:val="1"/>
+      <w:numFmt w:val="bullet"/>
+      <w:lvlText w:val="o"/>
+      <w:lvlJc w:val="left"/>
+      <w:pPr>
+        <w:ind w:left="1440" w:hanging="360"/>
+      </w:pPr>
+      <w:rPr>
+        <w:rFonts w:ascii="Courier New" w:hAnsi="Courier New" w:cs="Courier New" w:hint="default"/>
+      </w:rPr>
+    </w:lvl>
+    <w:lvl w:ilvl="2" w:tplc="2C0A0005" w:tentative="1">
+      <w:start w:val="1"/>
+      <w:numFmt w:val="bullet"/>
+      <w:lvlText w:val=""/>
+      <w:lvlJc w:val="left"/>
+      <w:pPr>
+        <w:ind w:left="2160" w:hanging="360"/>
+      </w:pPr>
+      <w:rPr>
+        <w:rFonts w:ascii="Wingdings" w:hAnsi="Wingdings" w:hint="default"/>
+      </w:rPr>
+    </w:lvl>
+    <w:lvl w:ilvl="3" w:tplc="2C0A0001" w:tentative="1">
+      <w:start w:val="1"/>
+      <w:numFmt w:val="bullet"/>
+      <w:lvlText w:val=""/>
+      <w:lvlJc w:val="left"/>
+      <w:pPr>
+        <w:ind w:left="2880" w:hanging="360"/>
+      </w:pPr>
+      <w:rPr>
+        <w:rFonts w:ascii="Symbol" w:hAnsi="Symbol" w:hint="default"/>
+      </w:rPr>
+    </w:lvl>
+    <w:lvl w:ilvl="4" w:tplc="2C0A0003" w:tentative="1">
+      <w:start w:val="1"/>
+      <w:numFmt w:val="bullet"/>
+      <w:lvlText w:val="o"/>
+      <w:lvlJc w:val="left"/>
+      <w:pPr>
+        <w:ind w:left="3600" w:hanging="360"/>
+      </w:pPr>
+      <w:rPr>
+        <w:rFonts w:ascii="Courier New" w:hAnsi="Courier New" w:cs="Courier New" w:hint="default"/>
+      </w:rPr>
+    </w:lvl>
+    <w:lvl w:ilvl="5" w:tplc="2C0A0005" w:tentative="1">
+      <w:start w:val="1"/>
+      <w:numFmt w:val="bullet"/>
+      <w:lvlText w:val=""/>
+      <w:lvlJc w:val="left"/>
+      <w:pPr>
+        <w:ind w:left="4320" w:hanging="360"/>
+      </w:pPr>
+      <w:rPr>
+        <w:rFonts w:ascii="Wingdings" w:hAnsi="Wingdings" w:hint="default"/>
+      </w:rPr>
+    </w:lvl>
+    <w:lvl w:ilvl="6" w:tplc="2C0A0001" w:tentative="1">
+      <w:start w:val="1"/>
+      <w:numFmt w:val="bullet"/>
+      <w:lvlText w:val=""/>
+      <w:lvlJc w:val="left"/>
+      <w:pPr>
+        <w:ind w:left="5040" w:hanging="360"/>
+      </w:pPr>
+      <w:rPr>
+        <w:rFonts w:ascii="Symbol" w:hAnsi="Symbol" w:hint="default"/>
+      </w:rPr>
+    </w:lvl>
+    <w:lvl w:ilvl="7" w:tplc="2C0A0003" w:tentative="1">
+      <w:start w:val="1"/>
+      <w:numFmt w:val="bullet"/>
+      <w:lvlText w:val="o"/>
+      <w:lvlJc w:val="left"/>
+      <w:pPr>
+        <w:ind w:left="5760" w:hanging="360"/>
+      </w:pPr>
+      <w:rPr>
+        <w:rFonts w:ascii="Courier New" w:hAnsi="Courier New" w:cs="Courier New" w:hint="default"/>
+      </w:rPr>
+    </w:lvl>
+    <w:lvl w:ilvl="8" w:tplc="2C0A0005" w:tentative="1">
+      <w:start w:val="1"/>
+      <w:numFmt w:val="bullet"/>
+      <w:lvlText w:val=""/>
+      <w:lvlJc w:val="left"/>
+      <w:pPr>
+        <w:ind w:left="6480" w:hanging="360"/>
+      </w:pPr>
+      <w:rPr>
+        <w:rFonts w:ascii="Wingdings" w:hAnsi="Wingdings" w:hint="default"/>
+      </w:rPr>
+    </w:lvl>
+  </w:abstractNum>
+  <w:num w:numId="1">
+    <w:abstractNumId w:val="1"/>
+  </w:num>
+  <w:num w:numId="2">
+    <w:abstractNumId w:val="0"/>
+  </w:num>
+</w:numbering>
 </file>
 
 <file path=word/styles.xml><?xml version="1.0" encoding="utf-8"?>
@@ -1386,6 +2762,17 @@
       <w:u w:val="single"/>
     </w:rPr>
   </w:style>
+  <w:style w:type="paragraph" w:styleId="Prrafodelista">
+    <w:name w:val="List Paragraph"/>
+    <w:basedOn w:val="Normal"/>
+    <w:uiPriority w:val="34"/>
+    <w:qFormat/>
+    <w:rsid w:val="00097867"/>
+    <w:pPr>
+      <w:ind w:left="720"/>
+      <w:contextualSpacing/>
+    </w:pPr>
+  </w:style>
 </w:styles>
 </file>
 

</xml_diff>

<commit_message>
modifico informe, esquema y agrego datasheet SIM800L
</commit_message>
<xml_diff>
--- a/Informe Rastreador GPS SMS.docx
+++ b/Informe Rastreador GPS SMS.docx
@@ -725,7 +725,7 @@
       </w:pPr>
       <w:r>
         <w:lastRenderedPageBreak/>
-        <w:t>Introducción</w:t>
+        <w:t>Descripción del proyecto</w:t>
       </w:r>
     </w:p>
     <w:p/>
@@ -789,13 +789,7 @@
         <w:rPr>
           <w:u w:val="none"/>
         </w:rPr>
-        <w:t xml:space="preserve"> </w:t>
-      </w:r>
-      <w:r>
-        <w:rPr>
-          <w:u w:val="none"/>
-        </w:rPr>
-        <w:t>(1 unidad)</w:t>
+        <w:t xml:space="preserve"> (1 unidad)</w:t>
       </w:r>
     </w:p>
     <w:p>
@@ -1034,13 +1028,7 @@
         <w:rPr>
           <w:u w:val="none"/>
         </w:rPr>
-        <w:t xml:space="preserve"> </w:t>
-      </w:r>
-      <w:r>
-        <w:rPr>
-          <w:u w:val="none"/>
-        </w:rPr>
-        <w:t>(1 unidad)</w:t>
+        <w:t xml:space="preserve"> (1 unidad)</w:t>
       </w:r>
     </w:p>
     <w:p>
@@ -1311,13 +1299,7 @@
         <w:rPr>
           <w:u w:val="none"/>
         </w:rPr>
-        <w:t xml:space="preserve"> </w:t>
-      </w:r>
-      <w:r>
-        <w:rPr>
-          <w:u w:val="none"/>
-        </w:rPr>
-        <w:t>(1 unidad)</w:t>
+        <w:t xml:space="preserve"> (1 unidad)</w:t>
       </w:r>
     </w:p>
     <w:p>
@@ -1609,51 +1591,33 @@
         <w:rPr>
           <w:u w:val="none"/>
         </w:rPr>
-        <w:t xml:space="preserve"> </w:t>
+        <w:t xml:space="preserve"> (1 unidad)</w:t>
       </w:r>
       <w:r>
         <w:rPr>
           <w:u w:val="none"/>
         </w:rPr>
-        <w:t>(1 unidad)</w:t>
-      </w:r>
+        <w:t xml:space="preserve"> + </w:t>
+      </w:r>
+      <w:proofErr w:type="gramStart"/>
       <w:r>
         <w:rPr>
           <w:u w:val="none"/>
         </w:rPr>
-        <w:t xml:space="preserve"> + </w:t>
-      </w:r>
-      <w:proofErr w:type="gramStart"/>
+        <w:t>un porta</w:t>
+      </w:r>
+      <w:proofErr w:type="gramEnd"/>
       <w:r>
         <w:rPr>
           <w:u w:val="none"/>
         </w:rPr>
-        <w:t>un porta</w:t>
-      </w:r>
-      <w:proofErr w:type="gramEnd"/>
+        <w:t xml:space="preserve"> pila</w:t>
+      </w:r>
       <w:r>
         <w:rPr>
           <w:u w:val="none"/>
         </w:rPr>
-        <w:t xml:space="preserve"> pila</w:t>
-      </w:r>
-      <w:r>
-        <w:rPr>
-          <w:u w:val="none"/>
-        </w:rPr>
-        <w:t xml:space="preserve"> para </w:t>
-      </w:r>
-      <w:r>
-        <w:rPr>
-          <w:u w:val="none"/>
-        </w:rPr>
-        <w:t xml:space="preserve">1 </w:t>
-      </w:r>
-      <w:r>
-        <w:rPr>
-          <w:u w:val="none"/>
-        </w:rPr>
-        <w:t>unidad</w:t>
+        <w:t xml:space="preserve"> para 1 unidad</w:t>
       </w:r>
     </w:p>
     <w:p>
@@ -1953,13 +1917,7 @@
         <w:rPr>
           <w:u w:val="none"/>
         </w:rPr>
-        <w:t xml:space="preserve"> </w:t>
-      </w:r>
-      <w:r>
-        <w:rPr>
-          <w:u w:val="none"/>
-        </w:rPr>
-        <w:t>(1 unidad)</w:t>
+        <w:t xml:space="preserve"> (1 unidad)</w:t>
       </w:r>
     </w:p>
     <w:p>
@@ -2327,9 +2285,9 @@
           <w:noProof/>
         </w:rPr>
         <w:drawing>
-          <wp:inline distT="0" distB="0" distL="0" distR="0" wp14:anchorId="0A278840" wp14:editId="588836DF">
-            <wp:extent cx="3045600" cy="2340000"/>
-            <wp:effectExtent l="0" t="0" r="2540" b="3175"/>
+          <wp:inline distT="0" distB="0" distL="0" distR="0" wp14:anchorId="0A278840" wp14:editId="6D3B7914">
+            <wp:extent cx="2837263" cy="2179930"/>
+            <wp:effectExtent l="0" t="0" r="1270" b="0"/>
             <wp:docPr id="11" name="Imagen 11"/>
             <wp:cNvGraphicFramePr>
               <a:graphicFrameLocks xmlns:a="http://schemas.openxmlformats.org/drawingml/2006/main" noChangeAspect="1"/>
@@ -2359,7 +2317,7 @@
                   <pic:spPr bwMode="auto">
                     <a:xfrm>
                       <a:off x="0" y="0"/>
-                      <a:ext cx="3045600" cy="2340000"/>
+                      <a:ext cx="2839674" cy="2181783"/>
                     </a:xfrm>
                     <a:prstGeom prst="rect">
                       <a:avLst/>
@@ -2378,25 +2336,21 @@
     </w:p>
     <w:p>
       <w:r>
-        <w:t xml:space="preserve">Es una fuente basada en el regulador Step-Up DC-DC MT3608. Eleva la </w:t>
-      </w:r>
-      <w:r>
-        <w:t>tensión</w:t>
-      </w:r>
-      <w:r>
-        <w:t xml:space="preserve"> de su entrada hasta 28V de salida</w:t>
-      </w:r>
-      <w:r>
-        <w:t xml:space="preserve"> (ajustable)</w:t>
-      </w:r>
-      <w:r>
-        <w:t xml:space="preserve">. Posee un preset multivuelta de alta </w:t>
-      </w:r>
-      <w:r>
-        <w:t>precisión</w:t>
-      </w:r>
-      <w:r>
-        <w:t xml:space="preserve"> y es capaz de alimentar una carga de 2A con una alta eficiencia (hasta 93%).</w:t>
+        <w:t>Es una fuente basada en el regulador Step-Up DC-DC MT3608. Eleva la tensión de su entrada hasta 28V de salida (ajustable). Posee un preset multivuelta de alta precisión y es capaz de alimentar una carga de 2A con una alta eficiencia (hasta 93%).</w:t>
+      </w:r>
+      <w:r>
+        <w:t xml:space="preserve"> </w:t>
+      </w:r>
+      <w:r>
+        <w:t>Cabe destacar que el negativo (</w:t>
+      </w:r>
+      <w:proofErr w:type="spellStart"/>
+      <w:r>
+        <w:t>Ground</w:t>
+      </w:r>
+      <w:proofErr w:type="spellEnd"/>
+      <w:r>
+        <w:t>) no es flotante, sino que es común entre la entrada y la salida.</w:t>
       </w:r>
     </w:p>
     <w:p>
@@ -2421,13 +2375,7 @@
         </w:numPr>
       </w:pPr>
       <w:r>
-        <w:t>Tensi</w:t>
-      </w:r>
-      <w:r>
-        <w:t>ó</w:t>
-      </w:r>
-      <w:r>
-        <w:t>n de entrada: 2V a 24V (DC)</w:t>
+        <w:t>Tensión de entrada: 2V a 24V (DC)</w:t>
       </w:r>
     </w:p>
     <w:p>
@@ -2439,22 +2387,7 @@
         </w:numPr>
       </w:pPr>
       <w:r>
-        <w:t>Salida de tensi</w:t>
-      </w:r>
-      <w:r>
-        <w:t>ó</w:t>
-      </w:r>
-      <w:r>
-        <w:t>n: Hasta 28V (DC)</w:t>
-      </w:r>
-      <w:r>
-        <w:t>,</w:t>
-      </w:r>
-      <w:r>
-        <w:t xml:space="preserve"> ajustable</w:t>
-      </w:r>
-      <w:r>
-        <w:t>.</w:t>
+        <w:t>Salida de tensión: Hasta 28V (DC), ajustable.</w:t>
       </w:r>
     </w:p>
     <w:p>
@@ -2466,13 +2399,7 @@
         </w:numPr>
       </w:pPr>
       <w:r>
-        <w:t xml:space="preserve">Corriente </w:t>
-      </w:r>
-      <w:r>
-        <w:t>máxima</w:t>
-      </w:r>
-      <w:r>
-        <w:t xml:space="preserve"> de salida: 2A</w:t>
+        <w:t>Corriente máxima de salida: 2A</w:t>
       </w:r>
     </w:p>
     <w:p>
@@ -2545,9 +2472,9 @@
           <w:noProof/>
         </w:rPr>
         <w:drawing>
-          <wp:inline distT="0" distB="0" distL="0" distR="0" wp14:anchorId="2C84189B" wp14:editId="3BA4E62E">
-            <wp:extent cx="2656936" cy="2318795"/>
-            <wp:effectExtent l="0" t="0" r="0" b="5715"/>
+          <wp:inline distT="0" distB="0" distL="0" distR="0" wp14:anchorId="2C84189B" wp14:editId="72A99F1C">
+            <wp:extent cx="2216506" cy="1934418"/>
+            <wp:effectExtent l="0" t="0" r="0" b="8890"/>
             <wp:docPr id="14" name="Imagen 14"/>
             <wp:cNvGraphicFramePr>
               <a:graphicFrameLocks xmlns:a="http://schemas.openxmlformats.org/drawingml/2006/main" noChangeAspect="1"/>
@@ -2577,7 +2504,7 @@
                   <pic:spPr bwMode="auto">
                     <a:xfrm>
                       <a:off x="0" y="0"/>
-                      <a:ext cx="2661907" cy="2323134"/>
+                      <a:ext cx="2239036" cy="1954080"/>
                     </a:xfrm>
                     <a:prstGeom prst="rect">
                       <a:avLst/>
@@ -2604,9 +2531,9 @@
           <w:noProof/>
         </w:rPr>
         <w:drawing>
-          <wp:inline distT="0" distB="0" distL="0" distR="0" wp14:anchorId="491CF18F" wp14:editId="6B90CB00">
-            <wp:extent cx="3615616" cy="1897812"/>
-            <wp:effectExtent l="0" t="0" r="4445" b="7620"/>
+          <wp:inline distT="0" distB="0" distL="0" distR="0" wp14:anchorId="491CF18F" wp14:editId="7A2FA2F7">
+            <wp:extent cx="3344772" cy="1755648"/>
+            <wp:effectExtent l="0" t="0" r="8255" b="0"/>
             <wp:docPr id="15" name="Imagen 15"/>
             <wp:cNvGraphicFramePr>
               <a:graphicFrameLocks xmlns:a="http://schemas.openxmlformats.org/drawingml/2006/main" noChangeAspect="1"/>
@@ -2636,7 +2563,7 @@
                   <pic:spPr bwMode="auto">
                     <a:xfrm>
                       <a:off x="0" y="0"/>
-                      <a:ext cx="3649280" cy="1915482"/>
+                      <a:ext cx="3401125" cy="1785228"/>
                     </a:xfrm>
                     <a:prstGeom prst="rect">
                       <a:avLst/>
@@ -2655,27 +2582,21 @@
     </w:p>
     <w:p>
       <w:r>
-        <w:t xml:space="preserve">Es una fuente basada en el regulador </w:t>
-      </w:r>
-      <w:r>
-        <w:t>s</w:t>
-      </w:r>
-      <w:r>
-        <w:t>tep-</w:t>
+        <w:t>Es una fuente basada en el regulador step-down DC-DC LM2596. Posee un preset multivuelta de alta precisión y es capaz de alimentar una carga de hasta 3A con una alta eficiencia.</w:t>
+      </w:r>
+      <w:r>
+        <w:t xml:space="preserve"> Cabe destacar que el negativo (</w:t>
       </w:r>
       <w:proofErr w:type="spellStart"/>
       <w:r>
-        <w:t>down</w:t>
+        <w:t>Ground</w:t>
       </w:r>
       <w:proofErr w:type="spellEnd"/>
       <w:r>
-        <w:t xml:space="preserve"> DC-DC LM2596. Posee un preset multivuelta de alta </w:t>
-      </w:r>
-      <w:r>
-        <w:t>precisión</w:t>
-      </w:r>
-      <w:r>
-        <w:t xml:space="preserve"> y es capaz de alimentar una carga de hasta 3A con una alta eficiencia.</w:t>
+        <w:t>) no es flotante, sino que es común entre la entrada y la salida</w:t>
+      </w:r>
+      <w:r>
+        <w:t>.</w:t>
       </w:r>
     </w:p>
     <w:p>
@@ -3169,6 +3090,531 @@
         </w:drawing>
       </w:r>
     </w:p>
+    <w:p>
+      <w:pPr>
+        <w:pStyle w:val="Ttulo1"/>
+      </w:pPr>
+      <w:r>
+        <w:lastRenderedPageBreak/>
+        <w:t>Esquema de sectores</w:t>
+      </w:r>
+    </w:p>
+    <w:p/>
+    <w:p>
+      <w:r>
+        <w:t xml:space="preserve">Para encarar mejor </w:t>
+      </w:r>
+      <w:r>
+        <w:t xml:space="preserve">las </w:t>
+      </w:r>
+      <w:r>
+        <w:t xml:space="preserve">distintas </w:t>
+      </w:r>
+      <w:r>
+        <w:t>funcionalidades</w:t>
+      </w:r>
+      <w:r>
+        <w:t xml:space="preserve">, y la </w:t>
+      </w:r>
+      <w:r>
+        <w:t>distribución de los componentes electrónicos sobre la plaqueta</w:t>
+      </w:r>
+      <w:r>
+        <w:t>,</w:t>
+      </w:r>
+      <w:r>
+        <w:t xml:space="preserve"> </w:t>
+      </w:r>
+      <w:r>
+        <w:t xml:space="preserve">para </w:t>
+      </w:r>
+      <w:r>
+        <w:t>el proyecto se decidió separar todo el sistema en tres sectores:</w:t>
+      </w:r>
+    </w:p>
+    <w:p>
+      <w:pPr>
+        <w:jc w:val="center"/>
+      </w:pPr>
+      <w:r>
+        <w:rPr>
+          <w:noProof/>
+        </w:rPr>
+        <w:drawing>
+          <wp:inline distT="0" distB="0" distL="0" distR="0" wp14:anchorId="598A63F0" wp14:editId="362AB7F6">
+            <wp:extent cx="6475730" cy="2101850"/>
+            <wp:effectExtent l="0" t="0" r="1270" b="0"/>
+            <wp:docPr id="33" name="Imagen 33"/>
+            <wp:cNvGraphicFramePr>
+              <a:graphicFrameLocks xmlns:a="http://schemas.openxmlformats.org/drawingml/2006/main" noChangeAspect="1"/>
+            </wp:cNvGraphicFramePr>
+            <a:graphic xmlns:a="http://schemas.openxmlformats.org/drawingml/2006/main">
+              <a:graphicData uri="http://schemas.openxmlformats.org/drawingml/2006/picture">
+                <pic:pic xmlns:pic="http://schemas.openxmlformats.org/drawingml/2006/picture">
+                  <pic:nvPicPr>
+                    <pic:cNvPr id="0" name="Picture 5"/>
+                    <pic:cNvPicPr>
+                      <a:picLocks noChangeAspect="1" noChangeArrowheads="1"/>
+                    </pic:cNvPicPr>
+                  </pic:nvPicPr>
+                  <pic:blipFill>
+                    <a:blip r:embed="rId29" cstate="print">
+                      <a:extLst>
+                        <a:ext uri="{28A0092B-C50C-407E-A947-70E740481C1C}">
+                          <a14:useLocalDpi xmlns:a14="http://schemas.microsoft.com/office/drawing/2010/main" val="0"/>
+                        </a:ext>
+                      </a:extLst>
+                    </a:blip>
+                    <a:srcRect/>
+                    <a:stretch>
+                      <a:fillRect/>
+                    </a:stretch>
+                  </pic:blipFill>
+                  <pic:spPr bwMode="auto">
+                    <a:xfrm>
+                      <a:off x="0" y="0"/>
+                      <a:ext cx="6475730" cy="2101850"/>
+                    </a:xfrm>
+                    <a:prstGeom prst="rect">
+                      <a:avLst/>
+                    </a:prstGeom>
+                    <a:noFill/>
+                    <a:ln>
+                      <a:noFill/>
+                    </a:ln>
+                  </pic:spPr>
+                </pic:pic>
+              </a:graphicData>
+            </a:graphic>
+          </wp:inline>
+        </w:drawing>
+      </w:r>
+    </w:p>
+    <w:p/>
+    <w:p>
+      <w:pPr>
+        <w:pStyle w:val="Ttulo2"/>
+      </w:pPr>
+      <w:r>
+        <w:t>Sector 1</w:t>
+      </w:r>
+      <w:r>
+        <w:t>: alimentación de energía</w:t>
+      </w:r>
+    </w:p>
+    <w:p>
+      <w:pPr>
+        <w:jc w:val="center"/>
+      </w:pPr>
+      <w:r>
+        <w:drawing>
+          <wp:inline distT="0" distB="0" distL="0" distR="0" wp14:anchorId="2472FF4A" wp14:editId="45DCD3D2">
+            <wp:extent cx="2959200" cy="3420000"/>
+            <wp:effectExtent l="0" t="0" r="0" b="9525"/>
+            <wp:docPr id="34" name="Imagen 34"/>
+            <wp:cNvGraphicFramePr>
+              <a:graphicFrameLocks xmlns:a="http://schemas.openxmlformats.org/drawingml/2006/main" noChangeAspect="1"/>
+            </wp:cNvGraphicFramePr>
+            <a:graphic xmlns:a="http://schemas.openxmlformats.org/drawingml/2006/main">
+              <a:graphicData uri="http://schemas.openxmlformats.org/drawingml/2006/picture">
+                <pic:pic xmlns:pic="http://schemas.openxmlformats.org/drawingml/2006/picture">
+                  <pic:nvPicPr>
+                    <pic:cNvPr id="1" name=""/>
+                    <pic:cNvPicPr/>
+                  </pic:nvPicPr>
+                  <pic:blipFill>
+                    <a:blip r:embed="rId30"/>
+                    <a:stretch>
+                      <a:fillRect/>
+                    </a:stretch>
+                  </pic:blipFill>
+                  <pic:spPr>
+                    <a:xfrm>
+                      <a:off x="0" y="0"/>
+                      <a:ext cx="2959200" cy="3420000"/>
+                    </a:xfrm>
+                    <a:prstGeom prst="rect">
+                      <a:avLst/>
+                    </a:prstGeom>
+                  </pic:spPr>
+                </pic:pic>
+              </a:graphicData>
+            </a:graphic>
+          </wp:inline>
+        </w:drawing>
+      </w:r>
+      <w:r>
+        <w:rPr>
+          <w:noProof/>
+        </w:rPr>
+        <w:t xml:space="preserve"> </w:t>
+      </w:r>
+    </w:p>
+    <w:p>
+      <w:r>
+        <w:t>A</w:t>
+      </w:r>
+      <w:r>
+        <w:t>quí se encuentra la batería 18650, el módulo de carga de batería, y una de las llaves palanca.</w:t>
+      </w:r>
+      <w:r>
+        <w:t xml:space="preserve"> El rol que cumple esta última es el de permitir o evitar que fluya corriente hacia el circuito aguas abajo. Con esto, </w:t>
+      </w:r>
+      <w:r>
+        <w:t>al momento de cargar la batería podemos garantizar que únicamente haya corriente hacia la misma, y no hacia el resto del circuito</w:t>
+      </w:r>
+      <w:r>
+        <w:t>.</w:t>
+      </w:r>
+      <w:r>
+        <w:t xml:space="preserve"> Esto es opcional, pues se ha verificado que el cargador de batería puede, al mismo tiempo, cargar la misma y alimentar el circuito con la energía que proviene de la fuente conectada al slot micro USB.</w:t>
+      </w:r>
+    </w:p>
+    <w:p>
+      <w:pPr>
+        <w:rPr>
+          <w:b/>
+          <w:bCs/>
+          <w:u w:val="single"/>
+        </w:rPr>
+      </w:pPr>
+    </w:p>
+    <w:p>
+      <w:pPr>
+        <w:pStyle w:val="Ttulo2"/>
+      </w:pPr>
+      <w:r>
+        <w:lastRenderedPageBreak/>
+        <w:t>Sector 2</w:t>
+      </w:r>
+      <w:r>
+        <w:t>: regulación de voltaje</w:t>
+      </w:r>
+    </w:p>
+    <w:p>
+      <w:pPr>
+        <w:jc w:val="center"/>
+      </w:pPr>
+      <w:r>
+        <w:drawing>
+          <wp:inline distT="0" distB="0" distL="0" distR="0" wp14:anchorId="62A77806" wp14:editId="11DB121B">
+            <wp:extent cx="5065200" cy="3348000"/>
+            <wp:effectExtent l="0" t="0" r="2540" b="5080"/>
+            <wp:docPr id="35" name="Imagen 35"/>
+            <wp:cNvGraphicFramePr>
+              <a:graphicFrameLocks xmlns:a="http://schemas.openxmlformats.org/drawingml/2006/main" noChangeAspect="1"/>
+            </wp:cNvGraphicFramePr>
+            <a:graphic xmlns:a="http://schemas.openxmlformats.org/drawingml/2006/main">
+              <a:graphicData uri="http://schemas.openxmlformats.org/drawingml/2006/picture">
+                <pic:pic xmlns:pic="http://schemas.openxmlformats.org/drawingml/2006/picture">
+                  <pic:nvPicPr>
+                    <pic:cNvPr id="1" name=""/>
+                    <pic:cNvPicPr/>
+                  </pic:nvPicPr>
+                  <pic:blipFill>
+                    <a:blip r:embed="rId31"/>
+                    <a:stretch>
+                      <a:fillRect/>
+                    </a:stretch>
+                  </pic:blipFill>
+                  <pic:spPr>
+                    <a:xfrm>
+                      <a:off x="0" y="0"/>
+                      <a:ext cx="5065200" cy="3348000"/>
+                    </a:xfrm>
+                    <a:prstGeom prst="rect">
+                      <a:avLst/>
+                    </a:prstGeom>
+                  </pic:spPr>
+                </pic:pic>
+              </a:graphicData>
+            </a:graphic>
+          </wp:inline>
+        </w:drawing>
+      </w:r>
+    </w:p>
+    <w:p>
+      <w:r>
+        <w:t>En este sector se ubican los módulos reguladores de voltaje, MT3608 (step-up) y LM2596 (step-down).</w:t>
+      </w:r>
+    </w:p>
+    <w:p>
+      <w:r>
+        <w:t xml:space="preserve">A pesar de que en el datasheet </w:t>
+      </w:r>
+      <w:r>
+        <w:t xml:space="preserve">del módulo SIM800L </w:t>
+      </w:r>
+      <w:r>
+        <w:t xml:space="preserve">se detalla que </w:t>
+      </w:r>
+      <w:r>
+        <w:t xml:space="preserve">el mismo </w:t>
+      </w:r>
+      <w:r>
+        <w:t xml:space="preserve">puede trabajar correctamente </w:t>
+      </w:r>
+      <w:r>
+        <w:t xml:space="preserve">en un rango de voltajes de </w:t>
+      </w:r>
+      <w:r>
+        <w:t>entre 3,6V y 4,2V,</w:t>
+      </w:r>
+      <w:r>
+        <w:t xml:space="preserve"> durante el desarrollo de este proyecto se obtuvo la experiencia de que dicho módulo necesita realmente</w:t>
+      </w:r>
+      <w:r>
+        <w:t xml:space="preserve"> entre 4,0V y 4,2V para trabajar correctamente</w:t>
+      </w:r>
+      <w:r>
+        <w:t>.</w:t>
+      </w:r>
+      <w:r>
+        <w:t xml:space="preserve"> </w:t>
+      </w:r>
+      <w:r>
+        <w:t>A su vez, el NodeMCU y el módulo NEO6M trabajan sin inconvenientes con ese nivel de voltaje.</w:t>
+      </w:r>
+    </w:p>
+    <w:p>
+      <w:r>
+        <w:t>Debajo de ese rango, el módulo SIM800L se reinicia constantemente y/o pierde la conexión con la red GPRS, impidiendo enviar y recibir SMS. A su vez, mientras está en proceso de conexión con la red, envía información al microcontrolador, por lo que existe la posibilidad de bloquear comandos enviados al SIM800L</w:t>
+      </w:r>
+      <w:r>
+        <w:t xml:space="preserve"> desde el microcontrolador</w:t>
+      </w:r>
+      <w:r>
+        <w:t xml:space="preserve">. </w:t>
+      </w:r>
+    </w:p>
+    <w:p>
+      <w:r>
+        <w:t xml:space="preserve">Por todo esto, </w:t>
+      </w:r>
+      <w:r>
+        <w:t>se necesita</w:t>
+      </w:r>
+      <w:r>
+        <w:t xml:space="preserve"> </w:t>
+      </w:r>
+      <w:r>
+        <w:t xml:space="preserve">en el circuito un sistema de control y regulación de voltaje, </w:t>
+      </w:r>
+      <w:r>
+        <w:t xml:space="preserve">debido a que las baterías 18650 tienen una tensión de trabajo promedio de 3,7V. Colocando un módulo Step-Up MT3608 </w:t>
+      </w:r>
+      <w:r>
+        <w:t xml:space="preserve">se eleva </w:t>
+      </w:r>
+      <w:r>
+        <w:t>la tensión proveniente del módulo de carga de batería hasta un valor fijado según el preset del</w:t>
+      </w:r>
+      <w:r>
+        <w:t xml:space="preserve"> </w:t>
+      </w:r>
+      <w:r>
+        <w:t>mismo, cuyo valor es de 12V para este proyecto.</w:t>
+      </w:r>
+      <w:r>
+        <w:t xml:space="preserve"> Para mitigar los cambios de tensión a la entrada del mismo, se colocó un capacitor de 1000uF.</w:t>
+      </w:r>
+      <w:r>
+        <w:t xml:space="preserve"> Luego, se coloca un módulo step-down LM2596 que baja la tensión a 4,2V. Entre ambos módulos se coloc</w:t>
+      </w:r>
+      <w:r>
+        <w:t>ó</w:t>
+      </w:r>
+      <w:r>
+        <w:t xml:space="preserve"> un capacitor electrolítico de </w:t>
+      </w:r>
+      <w:r>
+        <w:t>5</w:t>
+      </w:r>
+      <w:r>
+        <w:t>00uF, teniendo en cuenta que la tensión máxima que soporta el mismo debe ser mayor a la elegida</w:t>
+      </w:r>
+      <w:r>
+        <w:t xml:space="preserve"> en la salida del módulo step-up.</w:t>
+      </w:r>
+    </w:p>
+    <w:p>
+      <w:r>
+        <w:t>Este sistema de acople de módulos step-up y step-down, en la práctica, funciona muy eficientemente. Antes de armar todo sobre la placa experimental, se esperaba que la tensión del conjunto variase junto con la tensión de la batería; pero en la práctica la tensión de salida en ambos módulos fue siempre constante, incluso cuando en la batería bajaba la tensión entregada al primer módulo (</w:t>
+      </w:r>
+      <w:r>
+        <w:t>luego de haber</w:t>
+      </w:r>
+      <w:r>
+        <w:t xml:space="preserve"> </w:t>
+      </w:r>
+      <w:r>
+        <w:t>usado el sistema durante algunas horas</w:t>
+      </w:r>
+      <w:r>
+        <w:t>). Luego de que disminuyera aproximadamente debajo de 3,5V, el módulo cargador de batería cortaba el suministro al circuito, y se evitaba la descarga profunda de la batería, e incluso en momentos anteriores a esto se verificó que a la salida del módulo step-down aún habían 4,2V.</w:t>
+      </w:r>
+    </w:p>
+    <w:p>
+      <w:pPr>
+        <w:jc w:val="left"/>
+      </w:pPr>
+      <w:r>
+        <w:lastRenderedPageBreak/>
+        <w:t>Por último, se agrega otra llave palanca que, normalmente, está siempre en la posición de ON. Cuando se desea calibrar los módulos reguladores de voltaje, se la coloca en OFF para que las variaciones no afecten al resto del circuito y sus componentes.</w:t>
+      </w:r>
+    </w:p>
+    <w:p>
+      <w:pPr>
+        <w:jc w:val="left"/>
+      </w:pPr>
+    </w:p>
+    <w:p>
+      <w:pPr>
+        <w:pStyle w:val="Ttulo2"/>
+      </w:pPr>
+      <w:r>
+        <w:t>Sector 3: datos y control</w:t>
+      </w:r>
+    </w:p>
+    <w:p>
+      <w:pPr>
+        <w:jc w:val="center"/>
+      </w:pPr>
+      <w:r>
+        <w:drawing>
+          <wp:inline distT="0" distB="0" distL="0" distR="0" wp14:anchorId="6D7C1C57" wp14:editId="71E761EF">
+            <wp:extent cx="4060800" cy="3420000"/>
+            <wp:effectExtent l="0" t="0" r="0" b="9525"/>
+            <wp:docPr id="36" name="Imagen 36"/>
+            <wp:cNvGraphicFramePr>
+              <a:graphicFrameLocks xmlns:a="http://schemas.openxmlformats.org/drawingml/2006/main" noChangeAspect="1"/>
+            </wp:cNvGraphicFramePr>
+            <a:graphic xmlns:a="http://schemas.openxmlformats.org/drawingml/2006/main">
+              <a:graphicData uri="http://schemas.openxmlformats.org/drawingml/2006/picture">
+                <pic:pic xmlns:pic="http://schemas.openxmlformats.org/drawingml/2006/picture">
+                  <pic:nvPicPr>
+                    <pic:cNvPr id="1" name=""/>
+                    <pic:cNvPicPr/>
+                  </pic:nvPicPr>
+                  <pic:blipFill>
+                    <a:blip r:embed="rId32"/>
+                    <a:stretch>
+                      <a:fillRect/>
+                    </a:stretch>
+                  </pic:blipFill>
+                  <pic:spPr>
+                    <a:xfrm>
+                      <a:off x="0" y="0"/>
+                      <a:ext cx="4060800" cy="3420000"/>
+                    </a:xfrm>
+                    <a:prstGeom prst="rect">
+                      <a:avLst/>
+                    </a:prstGeom>
+                  </pic:spPr>
+                </pic:pic>
+              </a:graphicData>
+            </a:graphic>
+          </wp:inline>
+        </w:drawing>
+      </w:r>
+    </w:p>
+    <w:p>
+      <w:r>
+        <w:t>En el último sector se ubican el microcontrolador y los módulos SIM800L y NEO-6M</w:t>
+      </w:r>
+      <w:r>
+        <w:t>, junto a otros elementos.</w:t>
+      </w:r>
+    </w:p>
+    <w:p>
+      <w:r>
+        <w:t>A</w:t>
+      </w:r>
+      <w:r>
+        <w:t>ntes del microcontrolador</w:t>
+      </w:r>
+      <w:r>
+        <w:t xml:space="preserve"> se coloca una tercera llave palanca</w:t>
+      </w:r>
+      <w:r>
+        <w:t xml:space="preserve">, que se posicionará en ON cuando el sistema esté trabajando desconectado de una PC. Cuando el microcontrolador esté conectado a una PC vía USB, la llave necesariamente deberá estar en OFF, ya que en el NodeMCU V3 Amica no existe protección de </w:t>
+      </w:r>
+      <w:proofErr w:type="spellStart"/>
+      <w:r>
+        <w:t>feedback</w:t>
+      </w:r>
+      <w:proofErr w:type="spellEnd"/>
+      <w:r>
+        <w:t xml:space="preserve"> desde </w:t>
+      </w:r>
+      <w:r>
+        <w:t>el slot USB. Es decir, conectar un cable micro USB al mismo tiempo que una fuente al pin “</w:t>
+      </w:r>
+      <w:proofErr w:type="spellStart"/>
+      <w:r>
+        <w:t>Vin</w:t>
+      </w:r>
+      <w:proofErr w:type="spellEnd"/>
+      <w:r>
+        <w:t>”, puede quemar el slot USB u otro subcomponente del microcontrolador. Para evitar esto, se coloca la llave palanca, que interrumpe la alimentación desde la batería cuando se quiere conectar el microcontrolador a la PC, y</w:t>
+      </w:r>
+      <w:r>
+        <w:t xml:space="preserve"> que</w:t>
+      </w:r>
+      <w:r>
+        <w:t xml:space="preserve"> debe ser accionada y controlada por el usuario antes de conectar el mismo.</w:t>
+      </w:r>
+    </w:p>
+    <w:p>
+      <w:r>
+        <w:t>Se conectan luego los pines T</w:t>
+      </w:r>
+      <w:proofErr w:type="spellStart"/>
+      <w:r>
+        <w:t>x</w:t>
+      </w:r>
+      <w:proofErr w:type="spellEnd"/>
+      <w:r>
+        <w:t xml:space="preserve"> y </w:t>
+      </w:r>
+      <w:proofErr w:type="spellStart"/>
+      <w:r>
+        <w:t>Rx</w:t>
+      </w:r>
+      <w:proofErr w:type="spellEnd"/>
+      <w:r>
+        <w:t xml:space="preserve"> correspondientes de los módulos</w:t>
+      </w:r>
+      <w:r>
+        <w:t xml:space="preserve"> GPS y </w:t>
+      </w:r>
+      <w:r>
+        <w:t>SIM</w:t>
+      </w:r>
+      <w:r>
+        <w:t xml:space="preserve">, con los pines elegidos en el NodeMCU. </w:t>
+      </w:r>
+      <w:r>
+        <w:t xml:space="preserve">Para mantener estable la tensión de llegada desde el módulo step-down, se coloca un capacitor electrolítico de 1000uF/6V (o más). </w:t>
+      </w:r>
+    </w:p>
+    <w:p>
+      <w:pPr>
+        <w:jc w:val="left"/>
+      </w:pPr>
+      <w:r>
+        <w:br w:type="page"/>
+      </w:r>
+    </w:p>
+    <w:p>
+      <w:pPr>
+        <w:pStyle w:val="Ttulo1"/>
+      </w:pPr>
+      <w:r>
+        <w:lastRenderedPageBreak/>
+        <w:t>Esquema de conexiones</w:t>
+      </w:r>
+    </w:p>
     <w:p/>
     <w:sectPr>
       <w:type w:val="continuous"/>
@@ -3234,6 +3680,119 @@
 <file path=word/numbering.xml><?xml version="1.0" encoding="utf-8"?>
 <w:numbering xmlns:wpc="http://schemas.microsoft.com/office/word/2010/wordprocessingCanvas" xmlns:cx="http://schemas.microsoft.com/office/drawing/2014/chartex" xmlns:cx1="http://schemas.microsoft.com/office/drawing/2015/9/8/chartex" xmlns:cx2="http://schemas.microsoft.com/office/drawing/2015/10/21/chartex" xmlns:cx3="http://schemas.microsoft.com/office/drawing/2016/5/9/chartex" xmlns:cx4="http://schemas.microsoft.com/office/drawing/2016/5/10/chartex" xmlns:cx5="http://schemas.microsoft.com/office/drawing/2016/5/11/chartex" xmlns:cx6="http://schemas.microsoft.com/office/drawing/2016/5/12/chartex" xmlns:cx7="http://schemas.microsoft.com/office/drawing/2016/5/13/chartex" xmlns:cx8="http://schemas.microsoft.com/office/drawing/2016/5/14/chartex" xmlns:mc="http://schemas.openxmlformats.org/markup-compatibility/2006" xmlns:aink="http://schemas.microsoft.com/office/drawing/2016/ink" xmlns:am3d="http://schemas.microsoft.com/office/drawing/2017/model3d" xmlns:o="urn:schemas-microsoft-com:office:office" xmlns:r="http://schemas.openxmlformats.org/officeDocument/2006/relationships" xmlns:m="http://schemas.openxmlformats.org/officeDocument/2006/math" xmlns:v="urn:schemas-microsoft-com:vml" xmlns:wp14="http://schemas.microsoft.com/office/word/2010/wordprocessingDrawing" xmlns:wp="http://schemas.openxmlformats.org/drawingml/2006/wordprocessingDrawing" xmlns:w10="urn:schemas-microsoft-com:office:word" xmlns:w="http://schemas.openxmlformats.org/wordprocessingml/2006/main" xmlns:w14="http://schemas.microsoft.com/office/word/2010/wordml" xmlns:w15="http://schemas.microsoft.com/office/word/2012/wordml" xmlns:w16cex="http://schemas.microsoft.com/office/word/2018/wordml/cex" xmlns:w16cid="http://schemas.microsoft.com/office/word/2016/wordml/cid" xmlns:w16="http://schemas.microsoft.com/office/word/2018/wordml" xmlns:w16sdtdh="http://schemas.microsoft.com/office/word/2020/wordml/sdtdatahash" xmlns:w16se="http://schemas.microsoft.com/office/word/2015/wordml/symex" xmlns:wpg="http://schemas.microsoft.com/office/word/2010/wordprocessingGroup" xmlns:wpi="http://schemas.microsoft.com/office/word/2010/wordprocessingInk" xmlns:wne="http://schemas.microsoft.com/office/word/2006/wordml" xmlns:wps="http://schemas.microsoft.com/office/word/2010/wordprocessingShape" mc:Ignorable="w14 w15 w16se w16cid w16 w16cex w16sdtdh wp14">
   <w:abstractNum w:abstractNumId="0" w15:restartNumberingAfterBreak="0">
+    <w:nsid w:val="0EEB0009"/>
+    <w:multiLevelType w:val="hybridMultilevel"/>
+    <w:tmpl w:val="ECEE1932"/>
+    <w:lvl w:ilvl="0" w:tplc="2C0A0001">
+      <w:start w:val="1"/>
+      <w:numFmt w:val="bullet"/>
+      <w:lvlText w:val=""/>
+      <w:lvlJc w:val="left"/>
+      <w:pPr>
+        <w:ind w:left="720" w:hanging="360"/>
+      </w:pPr>
+      <w:rPr>
+        <w:rFonts w:ascii="Symbol" w:hAnsi="Symbol" w:hint="default"/>
+      </w:rPr>
+    </w:lvl>
+    <w:lvl w:ilvl="1" w:tplc="2C0A0003" w:tentative="1">
+      <w:start w:val="1"/>
+      <w:numFmt w:val="bullet"/>
+      <w:lvlText w:val="o"/>
+      <w:lvlJc w:val="left"/>
+      <w:pPr>
+        <w:ind w:left="1440" w:hanging="360"/>
+      </w:pPr>
+      <w:rPr>
+        <w:rFonts w:ascii="Courier New" w:hAnsi="Courier New" w:cs="Courier New" w:hint="default"/>
+      </w:rPr>
+    </w:lvl>
+    <w:lvl w:ilvl="2" w:tplc="2C0A0005" w:tentative="1">
+      <w:start w:val="1"/>
+      <w:numFmt w:val="bullet"/>
+      <w:lvlText w:val=""/>
+      <w:lvlJc w:val="left"/>
+      <w:pPr>
+        <w:ind w:left="2160" w:hanging="360"/>
+      </w:pPr>
+      <w:rPr>
+        <w:rFonts w:ascii="Wingdings" w:hAnsi="Wingdings" w:hint="default"/>
+      </w:rPr>
+    </w:lvl>
+    <w:lvl w:ilvl="3" w:tplc="2C0A0001" w:tentative="1">
+      <w:start w:val="1"/>
+      <w:numFmt w:val="bullet"/>
+      <w:lvlText w:val=""/>
+      <w:lvlJc w:val="left"/>
+      <w:pPr>
+        <w:ind w:left="2880" w:hanging="360"/>
+      </w:pPr>
+      <w:rPr>
+        <w:rFonts w:ascii="Symbol" w:hAnsi="Symbol" w:hint="default"/>
+      </w:rPr>
+    </w:lvl>
+    <w:lvl w:ilvl="4" w:tplc="2C0A0003" w:tentative="1">
+      <w:start w:val="1"/>
+      <w:numFmt w:val="bullet"/>
+      <w:lvlText w:val="o"/>
+      <w:lvlJc w:val="left"/>
+      <w:pPr>
+        <w:ind w:left="3600" w:hanging="360"/>
+      </w:pPr>
+      <w:rPr>
+        <w:rFonts w:ascii="Courier New" w:hAnsi="Courier New" w:cs="Courier New" w:hint="default"/>
+      </w:rPr>
+    </w:lvl>
+    <w:lvl w:ilvl="5" w:tplc="2C0A0005" w:tentative="1">
+      <w:start w:val="1"/>
+      <w:numFmt w:val="bullet"/>
+      <w:lvlText w:val=""/>
+      <w:lvlJc w:val="left"/>
+      <w:pPr>
+        <w:ind w:left="4320" w:hanging="360"/>
+      </w:pPr>
+      <w:rPr>
+        <w:rFonts w:ascii="Wingdings" w:hAnsi="Wingdings" w:hint="default"/>
+      </w:rPr>
+    </w:lvl>
+    <w:lvl w:ilvl="6" w:tplc="2C0A0001" w:tentative="1">
+      <w:start w:val="1"/>
+      <w:numFmt w:val="bullet"/>
+      <w:lvlText w:val=""/>
+      <w:lvlJc w:val="left"/>
+      <w:pPr>
+        <w:ind w:left="5040" w:hanging="360"/>
+      </w:pPr>
+      <w:rPr>
+        <w:rFonts w:ascii="Symbol" w:hAnsi="Symbol" w:hint="default"/>
+      </w:rPr>
+    </w:lvl>
+    <w:lvl w:ilvl="7" w:tplc="2C0A0003" w:tentative="1">
+      <w:start w:val="1"/>
+      <w:numFmt w:val="bullet"/>
+      <w:lvlText w:val="o"/>
+      <w:lvlJc w:val="left"/>
+      <w:pPr>
+        <w:ind w:left="5760" w:hanging="360"/>
+      </w:pPr>
+      <w:rPr>
+        <w:rFonts w:ascii="Courier New" w:hAnsi="Courier New" w:cs="Courier New" w:hint="default"/>
+      </w:rPr>
+    </w:lvl>
+    <w:lvl w:ilvl="8" w:tplc="2C0A0005" w:tentative="1">
+      <w:start w:val="1"/>
+      <w:numFmt w:val="bullet"/>
+      <w:lvlText w:val=""/>
+      <w:lvlJc w:val="left"/>
+      <w:pPr>
+        <w:ind w:left="6480" w:hanging="360"/>
+      </w:pPr>
+      <w:rPr>
+        <w:rFonts w:ascii="Wingdings" w:hAnsi="Wingdings" w:hint="default"/>
+      </w:rPr>
+    </w:lvl>
+  </w:abstractNum>
+  <w:abstractNum w:abstractNumId="1" w15:restartNumberingAfterBreak="0">
     <w:nsid w:val="185520EE"/>
     <w:multiLevelType w:val="hybridMultilevel"/>
     <w:tmpl w:val="850ED85A"/>
@@ -3345,7 +3904,7 @@
       </w:rPr>
     </w:lvl>
   </w:abstractNum>
-  <w:abstractNum w:abstractNumId="1" w15:restartNumberingAfterBreak="0">
+  <w:abstractNum w:abstractNumId="2" w15:restartNumberingAfterBreak="0">
     <w:nsid w:val="31CD3139"/>
     <w:multiLevelType w:val="hybridMultilevel"/>
     <w:tmpl w:val="0B8EC36C"/>
@@ -3458,7 +4017,7 @@
       </w:rPr>
     </w:lvl>
   </w:abstractNum>
-  <w:abstractNum w:abstractNumId="2" w15:restartNumberingAfterBreak="0">
+  <w:abstractNum w:abstractNumId="3" w15:restartNumberingAfterBreak="0">
     <w:nsid w:val="41103261"/>
     <w:multiLevelType w:val="hybridMultilevel"/>
     <w:tmpl w:val="4A8EC262"/>
@@ -3570,7 +4129,7 @@
       </w:rPr>
     </w:lvl>
   </w:abstractNum>
-  <w:abstractNum w:abstractNumId="3" w15:restartNumberingAfterBreak="0">
+  <w:abstractNum w:abstractNumId="4" w15:restartNumberingAfterBreak="0">
     <w:nsid w:val="42615784"/>
     <w:multiLevelType w:val="hybridMultilevel"/>
     <w:tmpl w:val="055005F8"/>
@@ -3683,7 +4242,7 @@
       </w:rPr>
     </w:lvl>
   </w:abstractNum>
-  <w:abstractNum w:abstractNumId="4" w15:restartNumberingAfterBreak="0">
+  <w:abstractNum w:abstractNumId="5" w15:restartNumberingAfterBreak="0">
     <w:nsid w:val="49D52321"/>
     <w:multiLevelType w:val="hybridMultilevel"/>
     <w:tmpl w:val="9612D2A8"/>
@@ -3795,7 +4354,7 @@
       </w:rPr>
     </w:lvl>
   </w:abstractNum>
-  <w:abstractNum w:abstractNumId="5" w15:restartNumberingAfterBreak="0">
+  <w:abstractNum w:abstractNumId="6" w15:restartNumberingAfterBreak="0">
     <w:nsid w:val="4B38689D"/>
     <w:multiLevelType w:val="hybridMultilevel"/>
     <w:tmpl w:val="5E10176E"/>
@@ -3908,7 +4467,7 @@
       </w:rPr>
     </w:lvl>
   </w:abstractNum>
-  <w:abstractNum w:abstractNumId="6" w15:restartNumberingAfterBreak="0">
+  <w:abstractNum w:abstractNumId="7" w15:restartNumberingAfterBreak="0">
     <w:nsid w:val="4C896F1C"/>
     <w:multiLevelType w:val="hybridMultilevel"/>
     <w:tmpl w:val="9AFE761C"/>
@@ -4020,7 +4579,120 @@
       </w:rPr>
     </w:lvl>
   </w:abstractNum>
-  <w:abstractNum w:abstractNumId="7" w15:restartNumberingAfterBreak="0">
+  <w:abstractNum w:abstractNumId="8" w15:restartNumberingAfterBreak="0">
+    <w:nsid w:val="4CE77530"/>
+    <w:multiLevelType w:val="hybridMultilevel"/>
+    <w:tmpl w:val="1DD4B6BC"/>
+    <w:lvl w:ilvl="0" w:tplc="2C0A0001">
+      <w:start w:val="1"/>
+      <w:numFmt w:val="bullet"/>
+      <w:lvlText w:val=""/>
+      <w:lvlJc w:val="left"/>
+      <w:pPr>
+        <w:ind w:left="720" w:hanging="360"/>
+      </w:pPr>
+      <w:rPr>
+        <w:rFonts w:ascii="Symbol" w:hAnsi="Symbol" w:hint="default"/>
+      </w:rPr>
+    </w:lvl>
+    <w:lvl w:ilvl="1" w:tplc="2C0A0003" w:tentative="1">
+      <w:start w:val="1"/>
+      <w:numFmt w:val="bullet"/>
+      <w:lvlText w:val="o"/>
+      <w:lvlJc w:val="left"/>
+      <w:pPr>
+        <w:ind w:left="1440" w:hanging="360"/>
+      </w:pPr>
+      <w:rPr>
+        <w:rFonts w:ascii="Courier New" w:hAnsi="Courier New" w:cs="Courier New" w:hint="default"/>
+      </w:rPr>
+    </w:lvl>
+    <w:lvl w:ilvl="2" w:tplc="2C0A0005" w:tentative="1">
+      <w:start w:val="1"/>
+      <w:numFmt w:val="bullet"/>
+      <w:lvlText w:val=""/>
+      <w:lvlJc w:val="left"/>
+      <w:pPr>
+        <w:ind w:left="2160" w:hanging="360"/>
+      </w:pPr>
+      <w:rPr>
+        <w:rFonts w:ascii="Wingdings" w:hAnsi="Wingdings" w:hint="default"/>
+      </w:rPr>
+    </w:lvl>
+    <w:lvl w:ilvl="3" w:tplc="2C0A0001" w:tentative="1">
+      <w:start w:val="1"/>
+      <w:numFmt w:val="bullet"/>
+      <w:lvlText w:val=""/>
+      <w:lvlJc w:val="left"/>
+      <w:pPr>
+        <w:ind w:left="2880" w:hanging="360"/>
+      </w:pPr>
+      <w:rPr>
+        <w:rFonts w:ascii="Symbol" w:hAnsi="Symbol" w:hint="default"/>
+      </w:rPr>
+    </w:lvl>
+    <w:lvl w:ilvl="4" w:tplc="2C0A0003" w:tentative="1">
+      <w:start w:val="1"/>
+      <w:numFmt w:val="bullet"/>
+      <w:lvlText w:val="o"/>
+      <w:lvlJc w:val="left"/>
+      <w:pPr>
+        <w:ind w:left="3600" w:hanging="360"/>
+      </w:pPr>
+      <w:rPr>
+        <w:rFonts w:ascii="Courier New" w:hAnsi="Courier New" w:cs="Courier New" w:hint="default"/>
+      </w:rPr>
+    </w:lvl>
+    <w:lvl w:ilvl="5" w:tplc="2C0A0005" w:tentative="1">
+      <w:start w:val="1"/>
+      <w:numFmt w:val="bullet"/>
+      <w:lvlText w:val=""/>
+      <w:lvlJc w:val="left"/>
+      <w:pPr>
+        <w:ind w:left="4320" w:hanging="360"/>
+      </w:pPr>
+      <w:rPr>
+        <w:rFonts w:ascii="Wingdings" w:hAnsi="Wingdings" w:hint="default"/>
+      </w:rPr>
+    </w:lvl>
+    <w:lvl w:ilvl="6" w:tplc="2C0A0001" w:tentative="1">
+      <w:start w:val="1"/>
+      <w:numFmt w:val="bullet"/>
+      <w:lvlText w:val=""/>
+      <w:lvlJc w:val="left"/>
+      <w:pPr>
+        <w:ind w:left="5040" w:hanging="360"/>
+      </w:pPr>
+      <w:rPr>
+        <w:rFonts w:ascii="Symbol" w:hAnsi="Symbol" w:hint="default"/>
+      </w:rPr>
+    </w:lvl>
+    <w:lvl w:ilvl="7" w:tplc="2C0A0003" w:tentative="1">
+      <w:start w:val="1"/>
+      <w:numFmt w:val="bullet"/>
+      <w:lvlText w:val="o"/>
+      <w:lvlJc w:val="left"/>
+      <w:pPr>
+        <w:ind w:left="5760" w:hanging="360"/>
+      </w:pPr>
+      <w:rPr>
+        <w:rFonts w:ascii="Courier New" w:hAnsi="Courier New" w:cs="Courier New" w:hint="default"/>
+      </w:rPr>
+    </w:lvl>
+    <w:lvl w:ilvl="8" w:tplc="2C0A0005" w:tentative="1">
+      <w:start w:val="1"/>
+      <w:numFmt w:val="bullet"/>
+      <w:lvlText w:val=""/>
+      <w:lvlJc w:val="left"/>
+      <w:pPr>
+        <w:ind w:left="6480" w:hanging="360"/>
+      </w:pPr>
+      <w:rPr>
+        <w:rFonts w:ascii="Wingdings" w:hAnsi="Wingdings" w:hint="default"/>
+      </w:rPr>
+    </w:lvl>
+  </w:abstractNum>
+  <w:abstractNum w:abstractNumId="9" w15:restartNumberingAfterBreak="0">
     <w:nsid w:val="53076B9F"/>
     <w:multiLevelType w:val="hybridMultilevel"/>
     <w:tmpl w:val="27962382"/>
@@ -4133,7 +4805,120 @@
       </w:rPr>
     </w:lvl>
   </w:abstractNum>
-  <w:abstractNum w:abstractNumId="8" w15:restartNumberingAfterBreak="0">
+  <w:abstractNum w:abstractNumId="10" w15:restartNumberingAfterBreak="0">
+    <w:nsid w:val="60630108"/>
+    <w:multiLevelType w:val="hybridMultilevel"/>
+    <w:tmpl w:val="6B7862AA"/>
+    <w:lvl w:ilvl="0" w:tplc="2C0A0001">
+      <w:start w:val="1"/>
+      <w:numFmt w:val="bullet"/>
+      <w:lvlText w:val=""/>
+      <w:lvlJc w:val="left"/>
+      <w:pPr>
+        <w:ind w:left="720" w:hanging="360"/>
+      </w:pPr>
+      <w:rPr>
+        <w:rFonts w:ascii="Symbol" w:hAnsi="Symbol" w:hint="default"/>
+      </w:rPr>
+    </w:lvl>
+    <w:lvl w:ilvl="1" w:tplc="2C0A0003" w:tentative="1">
+      <w:start w:val="1"/>
+      <w:numFmt w:val="bullet"/>
+      <w:lvlText w:val="o"/>
+      <w:lvlJc w:val="left"/>
+      <w:pPr>
+        <w:ind w:left="1440" w:hanging="360"/>
+      </w:pPr>
+      <w:rPr>
+        <w:rFonts w:ascii="Courier New" w:hAnsi="Courier New" w:cs="Courier New" w:hint="default"/>
+      </w:rPr>
+    </w:lvl>
+    <w:lvl w:ilvl="2" w:tplc="2C0A0005" w:tentative="1">
+      <w:start w:val="1"/>
+      <w:numFmt w:val="bullet"/>
+      <w:lvlText w:val=""/>
+      <w:lvlJc w:val="left"/>
+      <w:pPr>
+        <w:ind w:left="2160" w:hanging="360"/>
+      </w:pPr>
+      <w:rPr>
+        <w:rFonts w:ascii="Wingdings" w:hAnsi="Wingdings" w:hint="default"/>
+      </w:rPr>
+    </w:lvl>
+    <w:lvl w:ilvl="3" w:tplc="2C0A0001" w:tentative="1">
+      <w:start w:val="1"/>
+      <w:numFmt w:val="bullet"/>
+      <w:lvlText w:val=""/>
+      <w:lvlJc w:val="left"/>
+      <w:pPr>
+        <w:ind w:left="2880" w:hanging="360"/>
+      </w:pPr>
+      <w:rPr>
+        <w:rFonts w:ascii="Symbol" w:hAnsi="Symbol" w:hint="default"/>
+      </w:rPr>
+    </w:lvl>
+    <w:lvl w:ilvl="4" w:tplc="2C0A0003" w:tentative="1">
+      <w:start w:val="1"/>
+      <w:numFmt w:val="bullet"/>
+      <w:lvlText w:val="o"/>
+      <w:lvlJc w:val="left"/>
+      <w:pPr>
+        <w:ind w:left="3600" w:hanging="360"/>
+      </w:pPr>
+      <w:rPr>
+        <w:rFonts w:ascii="Courier New" w:hAnsi="Courier New" w:cs="Courier New" w:hint="default"/>
+      </w:rPr>
+    </w:lvl>
+    <w:lvl w:ilvl="5" w:tplc="2C0A0005" w:tentative="1">
+      <w:start w:val="1"/>
+      <w:numFmt w:val="bullet"/>
+      <w:lvlText w:val=""/>
+      <w:lvlJc w:val="left"/>
+      <w:pPr>
+        <w:ind w:left="4320" w:hanging="360"/>
+      </w:pPr>
+      <w:rPr>
+        <w:rFonts w:ascii="Wingdings" w:hAnsi="Wingdings" w:hint="default"/>
+      </w:rPr>
+    </w:lvl>
+    <w:lvl w:ilvl="6" w:tplc="2C0A0001" w:tentative="1">
+      <w:start w:val="1"/>
+      <w:numFmt w:val="bullet"/>
+      <w:lvlText w:val=""/>
+      <w:lvlJc w:val="left"/>
+      <w:pPr>
+        <w:ind w:left="5040" w:hanging="360"/>
+      </w:pPr>
+      <w:rPr>
+        <w:rFonts w:ascii="Symbol" w:hAnsi="Symbol" w:hint="default"/>
+      </w:rPr>
+    </w:lvl>
+    <w:lvl w:ilvl="7" w:tplc="2C0A0003" w:tentative="1">
+      <w:start w:val="1"/>
+      <w:numFmt w:val="bullet"/>
+      <w:lvlText w:val="o"/>
+      <w:lvlJc w:val="left"/>
+      <w:pPr>
+        <w:ind w:left="5760" w:hanging="360"/>
+      </w:pPr>
+      <w:rPr>
+        <w:rFonts w:ascii="Courier New" w:hAnsi="Courier New" w:cs="Courier New" w:hint="default"/>
+      </w:rPr>
+    </w:lvl>
+    <w:lvl w:ilvl="8" w:tplc="2C0A0005" w:tentative="1">
+      <w:start w:val="1"/>
+      <w:numFmt w:val="bullet"/>
+      <w:lvlText w:val=""/>
+      <w:lvlJc w:val="left"/>
+      <w:pPr>
+        <w:ind w:left="6480" w:hanging="360"/>
+      </w:pPr>
+      <w:rPr>
+        <w:rFonts w:ascii="Wingdings" w:hAnsi="Wingdings" w:hint="default"/>
+      </w:rPr>
+    </w:lvl>
+  </w:abstractNum>
+  <w:abstractNum w:abstractNumId="11" w15:restartNumberingAfterBreak="0">
     <w:nsid w:val="75951D33"/>
     <w:multiLevelType w:val="hybridMultilevel"/>
     <w:tmpl w:val="C70461F6"/>
@@ -4247,31 +5032,40 @@
     </w:lvl>
   </w:abstractNum>
   <w:num w:numId="1">
+    <w:abstractNumId w:val="3"/>
+  </w:num>
+  <w:num w:numId="2">
+    <w:abstractNumId w:val="1"/>
+  </w:num>
+  <w:num w:numId="3">
+    <w:abstractNumId w:val="11"/>
+  </w:num>
+  <w:num w:numId="4">
+    <w:abstractNumId w:val="9"/>
+  </w:num>
+  <w:num w:numId="5">
+    <w:abstractNumId w:val="5"/>
+  </w:num>
+  <w:num w:numId="6">
+    <w:abstractNumId w:val="7"/>
+  </w:num>
+  <w:num w:numId="7">
+    <w:abstractNumId w:val="6"/>
+  </w:num>
+  <w:num w:numId="8">
+    <w:abstractNumId w:val="4"/>
+  </w:num>
+  <w:num w:numId="9">
     <w:abstractNumId w:val="2"/>
   </w:num>
-  <w:num w:numId="2">
-    <w:abstractNumId w:val="0"/>
+  <w:num w:numId="10">
+    <w:abstractNumId w:val="10"/>
   </w:num>
-  <w:num w:numId="3">
+  <w:num w:numId="11">
     <w:abstractNumId w:val="8"/>
   </w:num>
-  <w:num w:numId="4">
-    <w:abstractNumId w:val="7"/>
-  </w:num>
-  <w:num w:numId="5">
-    <w:abstractNumId w:val="4"/>
-  </w:num>
-  <w:num w:numId="6">
-    <w:abstractNumId w:val="6"/>
-  </w:num>
-  <w:num w:numId="7">
-    <w:abstractNumId w:val="5"/>
-  </w:num>
-  <w:num w:numId="8">
-    <w:abstractNumId w:val="3"/>
-  </w:num>
-  <w:num w:numId="9">
-    <w:abstractNumId w:val="1"/>
+  <w:num w:numId="12">
+    <w:abstractNumId w:val="0"/>
   </w:num>
 </w:numbering>
 </file>

</xml_diff>